<commit_message>
corrected some grammar and added another skill
</commit_message>
<xml_diff>
--- a/James Skett CV January 2017.docx
+++ b/James Skett CV January 2017.docx
@@ -1,6 +1,6 @@
 
 <file path=word/document.xml><?xml version="1.0" encoding="utf-8"?>
-<w:document xmlns:wpc="http://schemas.microsoft.com/office/word/2010/wordprocessingCanvas" xmlns:cx="http://schemas.microsoft.com/office/drawing/2014/chartex" xmlns:cx1="http://schemas.microsoft.com/office/drawing/2015/9/8/chartex" xmlns:cx2="http://schemas.microsoft.com/office/drawing/2015/10/21/chartex" xmlns:mc="http://schemas.openxmlformats.org/markup-compatibility/2006" xmlns:o="urn:schemas-microsoft-com:office:office" xmlns:r="http://schemas.openxmlformats.org/officeDocument/2006/relationships" xmlns:m="http://schemas.openxmlformats.org/officeDocument/2006/math" xmlns:v="urn:schemas-microsoft-com:vml" xmlns:wp14="http://schemas.microsoft.com/office/word/2010/wordprocessingDrawing" xmlns:wp="http://schemas.openxmlformats.org/drawingml/2006/wordprocessingDrawing" xmlns:w10="urn:schemas-microsoft-com:office:word" xmlns:w="http://schemas.openxmlformats.org/wordprocessingml/2006/main" xmlns:w14="http://schemas.microsoft.com/office/word/2010/wordml" xmlns:w15="http://schemas.microsoft.com/office/word/2012/wordml" xmlns:w16se="http://schemas.microsoft.com/office/word/2015/wordml/symex" xmlns:wpg="http://schemas.microsoft.com/office/word/2010/wordprocessingGroup" xmlns:wpi="http://schemas.microsoft.com/office/word/2010/wordprocessingInk" xmlns:wne="http://schemas.microsoft.com/office/word/2006/wordml" xmlns:wps="http://schemas.microsoft.com/office/word/2010/wordprocessingShape" mc:Ignorable="w14 w15 w16se wp14">
+<w:document xmlns:wpc="http://schemas.microsoft.com/office/word/2010/wordprocessingCanvas" xmlns:cx="http://schemas.microsoft.com/office/drawing/2014/chartex" xmlns:cx1="http://schemas.microsoft.com/office/drawing/2015/9/8/chartex" xmlns:cx2="http://schemas.microsoft.com/office/drawing/2015/10/21/chartex" xmlns:cx3="http://schemas.microsoft.com/office/drawing/2016/5/9/chartex" xmlns:cx4="http://schemas.microsoft.com/office/drawing/2016/5/10/chartex" xmlns:cx5="http://schemas.microsoft.com/office/drawing/2016/5/11/chartex" xmlns:mc="http://schemas.openxmlformats.org/markup-compatibility/2006" xmlns:o="urn:schemas-microsoft-com:office:office" xmlns:r="http://schemas.openxmlformats.org/officeDocument/2006/relationships" xmlns:m="http://schemas.openxmlformats.org/officeDocument/2006/math" xmlns:v="urn:schemas-microsoft-com:vml" xmlns:wp14="http://schemas.microsoft.com/office/word/2010/wordprocessingDrawing" xmlns:wp="http://schemas.openxmlformats.org/drawingml/2006/wordprocessingDrawing" xmlns:w10="urn:schemas-microsoft-com:office:word" xmlns:w="http://schemas.openxmlformats.org/wordprocessingml/2006/main" xmlns:w14="http://schemas.microsoft.com/office/word/2010/wordml" xmlns:w15="http://schemas.microsoft.com/office/word/2012/wordml" xmlns:w16se="http://schemas.microsoft.com/office/word/2015/wordml/symex" xmlns:wpg="http://schemas.microsoft.com/office/word/2010/wordprocessingGroup" xmlns:wpi="http://schemas.microsoft.com/office/word/2010/wordprocessingInk" xmlns:wne="http://schemas.microsoft.com/office/word/2006/wordml" xmlns:wps="http://schemas.microsoft.com/office/word/2010/wordprocessingShape" mc:Ignorable="w14 w15 w16se wp14">
   <w:body>
     <w:p>
       <w:pPr>
@@ -33,6 +33,7 @@
     </w:p>
     <w:p>
       <w:pPr>
+        <w:spacing w:after="0"/>
         <w:jc w:val="center"/>
         <w:rPr>
           <w:rFonts w:ascii="Arial" w:hAnsi="Arial" w:cs="Arial"/>
@@ -109,6 +110,7 @@
     </w:p>
     <w:p>
       <w:pPr>
+        <w:spacing w:after="0"/>
         <w:jc w:val="center"/>
         <w:rPr>
           <w:rFonts w:ascii="Arial" w:hAnsi="Arial" w:cs="Arial"/>
@@ -191,6 +193,7 @@
     </w:p>
     <w:p>
       <w:pPr>
+        <w:spacing w:after="0"/>
         <w:jc w:val="center"/>
         <w:rPr>
           <w:rFonts w:ascii="Arial" w:hAnsi="Arial" w:cs="Arial"/>
@@ -209,6 +212,7 @@
     </w:p>
     <w:p>
       <w:pPr>
+        <w:spacing w:after="0"/>
         <w:jc w:val="center"/>
         <w:rPr>
           <w:rFonts w:ascii="Arial" w:hAnsi="Arial" w:cs="Arial"/>
@@ -235,6 +239,7 @@
     </w:p>
     <w:p>
       <w:pPr>
+        <w:spacing w:after="0"/>
         <w:jc w:val="center"/>
         <w:rPr>
           <w:rStyle w:val="Hyperlink"/>
@@ -292,16 +297,44 @@
           <w:b/>
           <w:sz w:val="20"/>
           <w:szCs w:val="20"/>
-        </w:rPr>
-      </w:pPr>
-      <w:r>
-        <w:rPr>
-          <w:rFonts w:ascii="Arial" w:hAnsi="Arial" w:cs="Arial"/>
-          <w:b/>
-          <w:sz w:val="20"/>
-          <w:szCs w:val="20"/>
           <w:highlight w:val="lightGray"/>
         </w:rPr>
+        <w:sectPr>
+          <w:pgSz w:w="11906" w:h="16838"/>
+          <w:pgMar w:top="1440" w:right="1440" w:bottom="1440" w:left="1440" w:header="708" w:footer="708" w:gutter="0"/>
+          <w:cols w:space="708"/>
+          <w:docGrid w:linePitch="360"/>
+        </w:sectPr>
+      </w:pPr>
+    </w:p>
+    <w:p>
+      <w:pPr>
+        <w:rPr>
+          <w:rFonts w:ascii="Arial" w:hAnsi="Arial" w:cs="Arial"/>
+          <w:b/>
+          <w:sz w:val="20"/>
+          <w:szCs w:val="20"/>
+          <w:highlight w:val="lightGray"/>
+        </w:rPr>
+      </w:pPr>
+    </w:p>
+    <w:p>
+      <w:pPr>
+        <w:rPr>
+          <w:rFonts w:ascii="Arial" w:hAnsi="Arial" w:cs="Arial"/>
+          <w:b/>
+          <w:sz w:val="20"/>
+          <w:szCs w:val="20"/>
+        </w:rPr>
+      </w:pPr>
+      <w:r>
+        <w:rPr>
+          <w:rFonts w:ascii="Arial" w:hAnsi="Arial" w:cs="Arial"/>
+          <w:b/>
+          <w:sz w:val="20"/>
+          <w:szCs w:val="20"/>
+          <w:highlight w:val="lightGray"/>
+        </w:rPr>
         <w:t>PROFILE:</w:t>
       </w:r>
     </w:p>
@@ -399,17 +432,7 @@
           <w:sz w:val="20"/>
           <w:szCs w:val="20"/>
         </w:rPr>
-        <w:t xml:space="preserve">I enjoy working with and around technology because I </w:t>
-      </w:r>
-      <w:bookmarkStart w:id="0" w:name="_GoBack"/>
-      <w:bookmarkEnd w:id="0"/>
-      <w:r>
-        <w:rPr>
-          <w:rFonts w:ascii="Arial" w:hAnsi="Arial" w:cs="Arial"/>
-          <w:sz w:val="20"/>
-          <w:szCs w:val="20"/>
-        </w:rPr>
-        <w:t>find it very interesting and work better.</w:t>
+        <w:t>I enjoy working with and around technology because I find it very interesting and work better.</w:t>
       </w:r>
     </w:p>
     <w:p>
@@ -497,8 +520,53 @@
           <w:szCs w:val="20"/>
         </w:rPr>
         <w:tab/>
-        <w:t>Tanbridge House School, Horsham.</w:t>
-      </w:r>
+      </w:r>
+      <w:r>
+        <w:rPr>
+          <w:rFonts w:ascii="Arial" w:hAnsi="Arial" w:cs="Arial"/>
+          <w:sz w:val="20"/>
+          <w:szCs w:val="20"/>
+        </w:rPr>
+        <w:t>Tanbridge House School, Horsham:</w:t>
+      </w:r>
+    </w:p>
+    <w:p>
+      <w:pPr>
+        <w:spacing w:after="0"/>
+        <w:rPr>
+          <w:rFonts w:ascii="Arial" w:hAnsi="Arial" w:cs="Arial"/>
+          <w:sz w:val="20"/>
+          <w:szCs w:val="20"/>
+        </w:rPr>
+      </w:pPr>
+    </w:p>
+    <w:p>
+      <w:pPr>
+        <w:spacing w:after="0"/>
+        <w:rPr>
+          <w:rFonts w:ascii="Arial" w:hAnsi="Arial" w:cs="Arial"/>
+          <w:sz w:val="20"/>
+          <w:szCs w:val="20"/>
+        </w:rPr>
+      </w:pPr>
+      <w:r>
+        <w:rPr>
+          <w:rFonts w:ascii="Arial" w:hAnsi="Arial" w:cs="Arial"/>
+          <w:sz w:val="20"/>
+          <w:szCs w:val="20"/>
+        </w:rPr>
+        <w:t>12 GCSE’s A – C</w:t>
+      </w:r>
+    </w:p>
+    <w:p>
+      <w:pPr>
+        <w:spacing w:after="0"/>
+        <w:rPr>
+          <w:rFonts w:ascii="Arial" w:hAnsi="Arial" w:cs="Arial"/>
+          <w:sz w:val="20"/>
+          <w:szCs w:val="20"/>
+        </w:rPr>
+      </w:pPr>
     </w:p>
     <w:p>
       <w:pPr>
@@ -573,6 +641,90 @@
         </w:rPr>
         <w:t xml:space="preserve"> – ICT, Electronics &amp; Graphic Design</w:t>
       </w:r>
+      <w:r>
+        <w:rPr>
+          <w:rFonts w:ascii="Arial" w:hAnsi="Arial" w:cs="Arial"/>
+          <w:sz w:val="20"/>
+          <w:szCs w:val="20"/>
+        </w:rPr>
+        <w:t>:</w:t>
+      </w:r>
+    </w:p>
+    <w:p>
+      <w:pPr>
+        <w:spacing w:after="0"/>
+        <w:rPr>
+          <w:rFonts w:ascii="Arial" w:hAnsi="Arial" w:cs="Arial"/>
+          <w:sz w:val="20"/>
+          <w:szCs w:val="20"/>
+        </w:rPr>
+      </w:pPr>
+    </w:p>
+    <w:p>
+      <w:pPr>
+        <w:spacing w:after="0"/>
+        <w:jc w:val="both"/>
+        <w:rPr>
+          <w:rFonts w:ascii="Arial" w:hAnsi="Arial" w:cs="Arial"/>
+          <w:sz w:val="20"/>
+          <w:szCs w:val="20"/>
+        </w:rPr>
+      </w:pPr>
+      <w:r>
+        <w:rPr>
+          <w:rFonts w:ascii="Arial" w:hAnsi="Arial" w:cs="Arial"/>
+          <w:sz w:val="20"/>
+          <w:szCs w:val="20"/>
+        </w:rPr>
+        <w:t>BTEC ICT                                              Distinction*</w:t>
+      </w:r>
+    </w:p>
+    <w:p>
+      <w:pPr>
+        <w:spacing w:after="0"/>
+        <w:jc w:val="both"/>
+        <w:rPr>
+          <w:rFonts w:ascii="Arial" w:hAnsi="Arial" w:cs="Arial"/>
+          <w:sz w:val="20"/>
+          <w:szCs w:val="20"/>
+        </w:rPr>
+      </w:pPr>
+      <w:r>
+        <w:rPr>
+          <w:rFonts w:ascii="Arial" w:hAnsi="Arial" w:cs="Arial"/>
+          <w:sz w:val="20"/>
+          <w:szCs w:val="20"/>
+        </w:rPr>
+        <w:t>A Level Electronics                          B</w:t>
+      </w:r>
+    </w:p>
+    <w:p>
+      <w:pPr>
+        <w:spacing w:after="0"/>
+        <w:rPr>
+          <w:rFonts w:ascii="Arial" w:hAnsi="Arial" w:cs="Arial"/>
+          <w:sz w:val="20"/>
+          <w:szCs w:val="20"/>
+        </w:rPr>
+      </w:pPr>
+      <w:r>
+        <w:rPr>
+          <w:rFonts w:ascii="Arial" w:hAnsi="Arial" w:cs="Arial"/>
+          <w:sz w:val="20"/>
+          <w:szCs w:val="20"/>
+        </w:rPr>
+        <w:t>AS Level Product Design                 C</w:t>
+      </w:r>
+    </w:p>
+    <w:p>
+      <w:pPr>
+        <w:spacing w:after="0"/>
+        <w:rPr>
+          <w:rFonts w:ascii="Arial" w:hAnsi="Arial" w:cs="Arial"/>
+          <w:sz w:val="20"/>
+          <w:szCs w:val="20"/>
+        </w:rPr>
+      </w:pPr>
     </w:p>
     <w:p>
       <w:pPr>
@@ -605,1260 +757,6 @@
           <w:szCs w:val="20"/>
         </w:rPr>
         <w:t>: Southampton Solent University – Computer Games (Software Development)</w:t>
-      </w:r>
-    </w:p>
-    <w:p>
-      <w:pPr>
-        <w:rPr>
-          <w:rFonts w:ascii="Arial" w:hAnsi="Arial" w:cs="Arial"/>
-          <w:b/>
-          <w:sz w:val="20"/>
-          <w:szCs w:val="20"/>
-        </w:rPr>
-      </w:pPr>
-      <w:r>
-        <w:rPr>
-          <w:rFonts w:ascii="Arial" w:hAnsi="Arial" w:cs="Arial"/>
-          <w:b/>
-          <w:sz w:val="20"/>
-          <w:szCs w:val="20"/>
-          <w:highlight w:val="lightGray"/>
-        </w:rPr>
-        <w:t>QUALIFICATIONS</w:t>
-      </w:r>
-      <w:r>
-        <w:rPr>
-          <w:rFonts w:ascii="Arial" w:hAnsi="Arial" w:cs="Arial"/>
-          <w:b/>
-          <w:sz w:val="20"/>
-          <w:szCs w:val="20"/>
-          <w:highlight w:val="lightGray"/>
-        </w:rPr>
-        <w:t>:</w:t>
-      </w:r>
-    </w:p>
-    <w:p>
-      <w:pPr>
-        <w:tabs>
-          <w:tab w:val="left" w:pos="2395"/>
-        </w:tabs>
-        <w:spacing w:after="0"/>
-        <w:rPr>
-          <w:rFonts w:ascii="Arial" w:hAnsi="Arial" w:cs="Arial"/>
-          <w:sz w:val="20"/>
-          <w:szCs w:val="20"/>
-        </w:rPr>
-      </w:pPr>
-      <w:r>
-        <w:rPr>
-          <w:rFonts w:ascii="Arial" w:hAnsi="Arial" w:cs="Arial"/>
-          <w:sz w:val="20"/>
-          <w:szCs w:val="20"/>
-        </w:rPr>
-        <w:t xml:space="preserve">Tanbridge:    </w:t>
-      </w:r>
-      <w:r>
-        <w:rPr>
-          <w:rFonts w:ascii="Arial" w:hAnsi="Arial" w:cs="Arial"/>
-          <w:sz w:val="20"/>
-          <w:szCs w:val="20"/>
-        </w:rPr>
-        <w:t xml:space="preserve">            </w:t>
-      </w:r>
-      <w:r>
-        <w:rPr>
-          <w:rFonts w:ascii="Arial" w:hAnsi="Arial" w:cs="Arial"/>
-          <w:sz w:val="20"/>
-          <w:szCs w:val="20"/>
-        </w:rPr>
-        <w:tab/>
-      </w:r>
-      <w:r>
-        <w:rPr>
-          <w:rFonts w:ascii="Arial" w:hAnsi="Arial" w:cs="Arial"/>
-          <w:sz w:val="20"/>
-          <w:szCs w:val="20"/>
-        </w:rPr>
-        <w:t xml:space="preserve">GCSE PE </w:t>
-      </w:r>
-      <w:r>
-        <w:rPr>
-          <w:rFonts w:ascii="Arial" w:hAnsi="Arial" w:cs="Arial"/>
-          <w:sz w:val="20"/>
-          <w:szCs w:val="20"/>
-        </w:rPr>
-        <w:tab/>
-      </w:r>
-      <w:r>
-        <w:rPr>
-          <w:rFonts w:ascii="Arial" w:hAnsi="Arial" w:cs="Arial"/>
-          <w:sz w:val="20"/>
-          <w:szCs w:val="20"/>
-        </w:rPr>
-        <w:tab/>
-        <w:t xml:space="preserve">           </w:t>
-      </w:r>
-      <w:r>
-        <w:rPr>
-          <w:rFonts w:ascii="Arial" w:hAnsi="Arial" w:cs="Arial"/>
-          <w:sz w:val="20"/>
-          <w:szCs w:val="20"/>
-        </w:rPr>
-        <w:tab/>
-      </w:r>
-      <w:r>
-        <w:rPr>
-          <w:rFonts w:ascii="Arial" w:hAnsi="Arial" w:cs="Arial"/>
-          <w:sz w:val="20"/>
-          <w:szCs w:val="20"/>
-        </w:rPr>
-        <w:tab/>
-      </w:r>
-      <w:r>
-        <w:rPr>
-          <w:rFonts w:ascii="Arial" w:hAnsi="Arial" w:cs="Arial"/>
-          <w:sz w:val="20"/>
-          <w:szCs w:val="20"/>
-        </w:rPr>
-        <w:tab/>
-        <w:t xml:space="preserve">     </w:t>
-      </w:r>
-      <w:r>
-        <w:rPr>
-          <w:rFonts w:ascii="Arial" w:hAnsi="Arial" w:cs="Arial"/>
-          <w:sz w:val="20"/>
-          <w:szCs w:val="20"/>
-        </w:rPr>
-        <w:t>A</w:t>
-      </w:r>
-    </w:p>
-    <w:p>
-      <w:pPr>
-        <w:spacing w:after="0"/>
-        <w:rPr>
-          <w:rFonts w:ascii="Arial" w:hAnsi="Arial" w:cs="Arial"/>
-          <w:sz w:val="20"/>
-          <w:szCs w:val="20"/>
-        </w:rPr>
-      </w:pPr>
-      <w:r>
-        <w:rPr>
-          <w:rFonts w:ascii="Arial" w:hAnsi="Arial" w:cs="Arial"/>
-          <w:sz w:val="20"/>
-          <w:szCs w:val="20"/>
-        </w:rPr>
-        <w:t xml:space="preserve"> </w:t>
-      </w:r>
-      <w:r>
-        <w:rPr>
-          <w:rFonts w:ascii="Arial" w:hAnsi="Arial" w:cs="Arial"/>
-          <w:sz w:val="20"/>
-          <w:szCs w:val="20"/>
-        </w:rPr>
-        <w:tab/>
-      </w:r>
-      <w:r>
-        <w:rPr>
-          <w:rFonts w:ascii="Arial" w:hAnsi="Arial" w:cs="Arial"/>
-          <w:sz w:val="20"/>
-          <w:szCs w:val="20"/>
-        </w:rPr>
-        <w:tab/>
-      </w:r>
-      <w:r>
-        <w:rPr>
-          <w:rFonts w:ascii="Arial" w:hAnsi="Arial" w:cs="Arial"/>
-          <w:sz w:val="20"/>
-          <w:szCs w:val="20"/>
-        </w:rPr>
-        <w:tab/>
-      </w:r>
-      <w:r>
-        <w:rPr>
-          <w:rFonts w:ascii="Arial" w:hAnsi="Arial" w:cs="Arial"/>
-          <w:sz w:val="20"/>
-          <w:szCs w:val="20"/>
-        </w:rPr>
-        <w:t xml:space="preserve">    English Language </w:t>
-      </w:r>
-      <w:r>
-        <w:rPr>
-          <w:rFonts w:ascii="Arial" w:hAnsi="Arial" w:cs="Arial"/>
-          <w:sz w:val="20"/>
-          <w:szCs w:val="20"/>
-        </w:rPr>
-        <w:tab/>
-      </w:r>
-      <w:r>
-        <w:rPr>
-          <w:rFonts w:ascii="Arial" w:hAnsi="Arial" w:cs="Arial"/>
-          <w:sz w:val="20"/>
-          <w:szCs w:val="20"/>
-        </w:rPr>
-        <w:tab/>
-      </w:r>
-      <w:r>
-        <w:rPr>
-          <w:rFonts w:ascii="Arial" w:hAnsi="Arial" w:cs="Arial"/>
-          <w:sz w:val="20"/>
-          <w:szCs w:val="20"/>
-        </w:rPr>
-        <w:tab/>
-      </w:r>
-      <w:r>
-        <w:rPr>
-          <w:rFonts w:ascii="Arial" w:hAnsi="Arial" w:cs="Arial"/>
-          <w:sz w:val="20"/>
-          <w:szCs w:val="20"/>
-        </w:rPr>
-        <w:tab/>
-        <w:t xml:space="preserve">     B</w:t>
-      </w:r>
-    </w:p>
-    <w:p>
-      <w:pPr>
-        <w:spacing w:after="0"/>
-        <w:rPr>
-          <w:rFonts w:ascii="Arial" w:hAnsi="Arial" w:cs="Arial"/>
-          <w:sz w:val="20"/>
-          <w:szCs w:val="20"/>
-        </w:rPr>
-      </w:pPr>
-      <w:r>
-        <w:rPr>
-          <w:rFonts w:ascii="Arial" w:hAnsi="Arial" w:cs="Arial"/>
-          <w:sz w:val="20"/>
-          <w:szCs w:val="20"/>
-        </w:rPr>
-        <w:tab/>
-      </w:r>
-      <w:r>
-        <w:rPr>
-          <w:rFonts w:ascii="Arial" w:hAnsi="Arial" w:cs="Arial"/>
-          <w:sz w:val="20"/>
-          <w:szCs w:val="20"/>
-        </w:rPr>
-        <w:tab/>
-      </w:r>
-      <w:r>
-        <w:rPr>
-          <w:rFonts w:ascii="Arial" w:hAnsi="Arial" w:cs="Arial"/>
-          <w:sz w:val="20"/>
-          <w:szCs w:val="20"/>
-        </w:rPr>
-        <w:tab/>
-        <w:t xml:space="preserve">    English literature</w:t>
-      </w:r>
-      <w:r>
-        <w:rPr>
-          <w:rFonts w:ascii="Arial" w:hAnsi="Arial" w:cs="Arial"/>
-          <w:sz w:val="20"/>
-          <w:szCs w:val="20"/>
-        </w:rPr>
-        <w:tab/>
-      </w:r>
-      <w:r>
-        <w:rPr>
-          <w:rFonts w:ascii="Arial" w:hAnsi="Arial" w:cs="Arial"/>
-          <w:sz w:val="20"/>
-          <w:szCs w:val="20"/>
-        </w:rPr>
-        <w:tab/>
-      </w:r>
-      <w:r>
-        <w:rPr>
-          <w:rFonts w:ascii="Arial" w:hAnsi="Arial" w:cs="Arial"/>
-          <w:sz w:val="20"/>
-          <w:szCs w:val="20"/>
-        </w:rPr>
-        <w:tab/>
-      </w:r>
-      <w:r>
-        <w:rPr>
-          <w:rFonts w:ascii="Arial" w:hAnsi="Arial" w:cs="Arial"/>
-          <w:sz w:val="20"/>
-          <w:szCs w:val="20"/>
-        </w:rPr>
-        <w:tab/>
-        <w:t xml:space="preserve">     C</w:t>
-      </w:r>
-    </w:p>
-    <w:p>
-      <w:pPr>
-        <w:spacing w:after="0"/>
-        <w:rPr>
-          <w:rFonts w:ascii="Arial" w:hAnsi="Arial" w:cs="Arial"/>
-          <w:sz w:val="20"/>
-          <w:szCs w:val="20"/>
-        </w:rPr>
-      </w:pPr>
-      <w:r>
-        <w:rPr>
-          <w:rFonts w:ascii="Arial" w:hAnsi="Arial" w:cs="Arial"/>
-          <w:sz w:val="20"/>
-          <w:szCs w:val="20"/>
-        </w:rPr>
-        <w:t xml:space="preserve">                                  </w:t>
-      </w:r>
-      <w:r>
-        <w:rPr>
-          <w:rFonts w:ascii="Arial" w:hAnsi="Arial" w:cs="Arial"/>
-          <w:sz w:val="20"/>
-          <w:szCs w:val="20"/>
-        </w:rPr>
-        <w:t xml:space="preserve">    </w:t>
-      </w:r>
-      <w:r>
-        <w:rPr>
-          <w:rFonts w:ascii="Arial" w:hAnsi="Arial" w:cs="Arial"/>
-          <w:sz w:val="20"/>
-          <w:szCs w:val="20"/>
-        </w:rPr>
-        <w:tab/>
-      </w:r>
-      <w:r>
-        <w:rPr>
-          <w:rFonts w:ascii="Arial" w:hAnsi="Arial" w:cs="Arial"/>
-          <w:sz w:val="20"/>
-          <w:szCs w:val="20"/>
-        </w:rPr>
-        <w:t xml:space="preserve">  </w:t>
-      </w:r>
-      <w:r>
-        <w:rPr>
-          <w:rFonts w:ascii="Arial" w:hAnsi="Arial" w:cs="Arial"/>
-          <w:sz w:val="20"/>
-          <w:szCs w:val="20"/>
-        </w:rPr>
-        <w:t xml:space="preserve"> </w:t>
-      </w:r>
-      <w:r>
-        <w:rPr>
-          <w:rFonts w:ascii="Arial" w:hAnsi="Arial" w:cs="Arial"/>
-          <w:sz w:val="20"/>
-          <w:szCs w:val="20"/>
-        </w:rPr>
-        <w:t xml:space="preserve"> </w:t>
-      </w:r>
-      <w:r>
-        <w:rPr>
-          <w:rFonts w:ascii="Arial" w:hAnsi="Arial" w:cs="Arial"/>
-          <w:sz w:val="20"/>
-          <w:szCs w:val="20"/>
-        </w:rPr>
-        <w:t>Maths</w:t>
-      </w:r>
-      <w:r>
-        <w:rPr>
-          <w:rFonts w:ascii="Arial" w:hAnsi="Arial" w:cs="Arial"/>
-          <w:sz w:val="20"/>
-          <w:szCs w:val="20"/>
-        </w:rPr>
-        <w:t xml:space="preserve"> </w:t>
-      </w:r>
-      <w:r>
-        <w:rPr>
-          <w:rFonts w:ascii="Arial" w:hAnsi="Arial" w:cs="Arial"/>
-          <w:sz w:val="20"/>
-          <w:szCs w:val="20"/>
-        </w:rPr>
-        <w:tab/>
-      </w:r>
-      <w:r>
-        <w:rPr>
-          <w:rFonts w:ascii="Arial" w:hAnsi="Arial" w:cs="Arial"/>
-          <w:sz w:val="20"/>
-          <w:szCs w:val="20"/>
-        </w:rPr>
-        <w:tab/>
-      </w:r>
-      <w:r>
-        <w:rPr>
-          <w:rFonts w:ascii="Arial" w:hAnsi="Arial" w:cs="Arial"/>
-          <w:sz w:val="20"/>
-          <w:szCs w:val="20"/>
-        </w:rPr>
-        <w:tab/>
-      </w:r>
-      <w:r>
-        <w:rPr>
-          <w:rFonts w:ascii="Arial" w:hAnsi="Arial" w:cs="Arial"/>
-          <w:sz w:val="20"/>
-          <w:szCs w:val="20"/>
-        </w:rPr>
-        <w:tab/>
-      </w:r>
-      <w:r>
-        <w:rPr>
-          <w:rFonts w:ascii="Arial" w:hAnsi="Arial" w:cs="Arial"/>
-          <w:sz w:val="20"/>
-          <w:szCs w:val="20"/>
-        </w:rPr>
-        <w:tab/>
-        <w:t xml:space="preserve">     </w:t>
-      </w:r>
-      <w:r>
-        <w:rPr>
-          <w:rFonts w:ascii="Arial" w:hAnsi="Arial" w:cs="Arial"/>
-          <w:sz w:val="20"/>
-          <w:szCs w:val="20"/>
-        </w:rPr>
-        <w:t>B</w:t>
-      </w:r>
-    </w:p>
-    <w:p>
-      <w:pPr>
-        <w:tabs>
-          <w:tab w:val="left" w:pos="720"/>
-          <w:tab w:val="left" w:pos="1440"/>
-          <w:tab w:val="left" w:pos="2160"/>
-          <w:tab w:val="left" w:pos="2880"/>
-          <w:tab w:val="left" w:pos="5063"/>
-        </w:tabs>
-        <w:spacing w:after="0"/>
-        <w:rPr>
-          <w:rFonts w:ascii="Arial" w:hAnsi="Arial" w:cs="Arial"/>
-          <w:sz w:val="20"/>
-          <w:szCs w:val="20"/>
-        </w:rPr>
-      </w:pPr>
-      <w:r>
-        <w:rPr>
-          <w:rFonts w:ascii="Arial" w:hAnsi="Arial" w:cs="Arial"/>
-          <w:sz w:val="20"/>
-          <w:szCs w:val="20"/>
-        </w:rPr>
-        <w:t xml:space="preserve">                               </w:t>
-      </w:r>
-      <w:r>
-        <w:rPr>
-          <w:rFonts w:ascii="Arial" w:hAnsi="Arial" w:cs="Arial"/>
-          <w:sz w:val="20"/>
-          <w:szCs w:val="20"/>
-        </w:rPr>
-        <w:tab/>
-      </w:r>
-      <w:r>
-        <w:rPr>
-          <w:rFonts w:ascii="Arial" w:hAnsi="Arial" w:cs="Arial"/>
-          <w:sz w:val="20"/>
-          <w:szCs w:val="20"/>
-        </w:rPr>
-        <w:t xml:space="preserve">    </w:t>
-      </w:r>
-      <w:r>
-        <w:rPr>
-          <w:rFonts w:ascii="Arial" w:hAnsi="Arial" w:cs="Arial"/>
-          <w:sz w:val="20"/>
-          <w:szCs w:val="20"/>
-        </w:rPr>
-        <w:t>Biology</w:t>
-      </w:r>
-      <w:r>
-        <w:rPr>
-          <w:rFonts w:ascii="Arial" w:hAnsi="Arial" w:cs="Arial"/>
-          <w:sz w:val="20"/>
-          <w:szCs w:val="20"/>
-        </w:rPr>
-        <w:tab/>
-      </w:r>
-      <w:r>
-        <w:rPr>
-          <w:rFonts w:ascii="Arial" w:hAnsi="Arial" w:cs="Arial"/>
-          <w:sz w:val="20"/>
-          <w:szCs w:val="20"/>
-        </w:rPr>
-        <w:tab/>
-      </w:r>
-      <w:r>
-        <w:rPr>
-          <w:rFonts w:ascii="Arial" w:hAnsi="Arial" w:cs="Arial"/>
-          <w:sz w:val="20"/>
-          <w:szCs w:val="20"/>
-        </w:rPr>
-        <w:tab/>
-        <w:t xml:space="preserve">     </w:t>
-      </w:r>
-      <w:r>
-        <w:rPr>
-          <w:rFonts w:ascii="Arial" w:hAnsi="Arial" w:cs="Arial"/>
-          <w:sz w:val="20"/>
-          <w:szCs w:val="20"/>
-        </w:rPr>
-        <w:t>B</w:t>
-      </w:r>
-    </w:p>
-    <w:p>
-      <w:pPr>
-        <w:spacing w:after="0"/>
-        <w:rPr>
-          <w:rFonts w:ascii="Arial" w:hAnsi="Arial" w:cs="Arial"/>
-          <w:sz w:val="20"/>
-          <w:szCs w:val="20"/>
-        </w:rPr>
-      </w:pPr>
-      <w:r>
-        <w:rPr>
-          <w:rFonts w:ascii="Arial" w:hAnsi="Arial" w:cs="Arial"/>
-          <w:sz w:val="20"/>
-          <w:szCs w:val="20"/>
-        </w:rPr>
-        <w:tab/>
-      </w:r>
-      <w:r>
-        <w:rPr>
-          <w:rFonts w:ascii="Arial" w:hAnsi="Arial" w:cs="Arial"/>
-          <w:sz w:val="20"/>
-          <w:szCs w:val="20"/>
-        </w:rPr>
-        <w:tab/>
-      </w:r>
-      <w:r>
-        <w:rPr>
-          <w:rFonts w:ascii="Arial" w:hAnsi="Arial" w:cs="Arial"/>
-          <w:sz w:val="20"/>
-          <w:szCs w:val="20"/>
-        </w:rPr>
-        <w:tab/>
-        <w:t xml:space="preserve">    Physics            </w:t>
-      </w:r>
-      <w:r>
-        <w:rPr>
-          <w:rFonts w:ascii="Arial" w:hAnsi="Arial" w:cs="Arial"/>
-          <w:sz w:val="20"/>
-          <w:szCs w:val="20"/>
-        </w:rPr>
-        <w:tab/>
-      </w:r>
-      <w:r>
-        <w:rPr>
-          <w:rFonts w:ascii="Arial" w:hAnsi="Arial" w:cs="Arial"/>
-          <w:sz w:val="20"/>
-          <w:szCs w:val="20"/>
-        </w:rPr>
-        <w:tab/>
-      </w:r>
-      <w:r>
-        <w:rPr>
-          <w:rFonts w:ascii="Arial" w:hAnsi="Arial" w:cs="Arial"/>
-          <w:sz w:val="20"/>
-          <w:szCs w:val="20"/>
-        </w:rPr>
-        <w:tab/>
-      </w:r>
-      <w:r>
-        <w:rPr>
-          <w:rFonts w:ascii="Arial" w:hAnsi="Arial" w:cs="Arial"/>
-          <w:sz w:val="20"/>
-          <w:szCs w:val="20"/>
-        </w:rPr>
-        <w:tab/>
-        <w:t xml:space="preserve">     A</w:t>
-      </w:r>
-    </w:p>
-    <w:p>
-      <w:pPr>
-        <w:spacing w:after="0"/>
-        <w:rPr>
-          <w:rFonts w:ascii="Arial" w:hAnsi="Arial" w:cs="Arial"/>
-          <w:sz w:val="20"/>
-          <w:szCs w:val="20"/>
-        </w:rPr>
-      </w:pPr>
-      <w:r>
-        <w:rPr>
-          <w:rFonts w:ascii="Arial" w:hAnsi="Arial" w:cs="Arial"/>
-          <w:sz w:val="20"/>
-          <w:szCs w:val="20"/>
-        </w:rPr>
-        <w:tab/>
-      </w:r>
-      <w:r>
-        <w:rPr>
-          <w:rFonts w:ascii="Arial" w:hAnsi="Arial" w:cs="Arial"/>
-          <w:sz w:val="20"/>
-          <w:szCs w:val="20"/>
-        </w:rPr>
-        <w:tab/>
-      </w:r>
-      <w:r>
-        <w:rPr>
-          <w:rFonts w:ascii="Arial" w:hAnsi="Arial" w:cs="Arial"/>
-          <w:sz w:val="20"/>
-          <w:szCs w:val="20"/>
-        </w:rPr>
-        <w:tab/>
-        <w:t xml:space="preserve">   </w:t>
-      </w:r>
-      <w:r>
-        <w:rPr>
-          <w:rFonts w:ascii="Arial" w:hAnsi="Arial" w:cs="Arial"/>
-          <w:sz w:val="20"/>
-          <w:szCs w:val="20"/>
-        </w:rPr>
-        <w:t xml:space="preserve"> </w:t>
-      </w:r>
-      <w:r>
-        <w:rPr>
-          <w:rFonts w:ascii="Arial" w:hAnsi="Arial" w:cs="Arial"/>
-          <w:sz w:val="20"/>
-          <w:szCs w:val="20"/>
-        </w:rPr>
-        <w:t xml:space="preserve">Chemistry   </w:t>
-      </w:r>
-      <w:r>
-        <w:rPr>
-          <w:rFonts w:ascii="Arial" w:hAnsi="Arial" w:cs="Arial"/>
-          <w:sz w:val="20"/>
-          <w:szCs w:val="20"/>
-        </w:rPr>
-        <w:tab/>
-      </w:r>
-      <w:r>
-        <w:rPr>
-          <w:rFonts w:ascii="Arial" w:hAnsi="Arial" w:cs="Arial"/>
-          <w:sz w:val="20"/>
-          <w:szCs w:val="20"/>
-        </w:rPr>
-        <w:tab/>
-      </w:r>
-      <w:r>
-        <w:rPr>
-          <w:rFonts w:ascii="Arial" w:hAnsi="Arial" w:cs="Arial"/>
-          <w:sz w:val="20"/>
-          <w:szCs w:val="20"/>
-        </w:rPr>
-        <w:tab/>
-      </w:r>
-      <w:r>
-        <w:rPr>
-          <w:rFonts w:ascii="Arial" w:hAnsi="Arial" w:cs="Arial"/>
-          <w:sz w:val="20"/>
-          <w:szCs w:val="20"/>
-        </w:rPr>
-        <w:tab/>
-      </w:r>
-      <w:r>
-        <w:rPr>
-          <w:rFonts w:ascii="Arial" w:hAnsi="Arial" w:cs="Arial"/>
-          <w:sz w:val="20"/>
-          <w:szCs w:val="20"/>
-        </w:rPr>
-        <w:tab/>
-        <w:t xml:space="preserve">     A</w:t>
-      </w:r>
-    </w:p>
-    <w:p>
-      <w:pPr>
-        <w:spacing w:after="0"/>
-        <w:ind w:left="1440" w:firstLine="720"/>
-        <w:rPr>
-          <w:rFonts w:ascii="Arial" w:hAnsi="Arial" w:cs="Arial"/>
-          <w:sz w:val="20"/>
-          <w:szCs w:val="20"/>
-        </w:rPr>
-      </w:pPr>
-      <w:r>
-        <w:rPr>
-          <w:rFonts w:ascii="Arial" w:hAnsi="Arial" w:cs="Arial"/>
-          <w:sz w:val="20"/>
-          <w:szCs w:val="20"/>
-        </w:rPr>
-        <w:t xml:space="preserve"> </w:t>
-      </w:r>
-      <w:r>
-        <w:rPr>
-          <w:rFonts w:ascii="Arial" w:hAnsi="Arial" w:cs="Arial"/>
-          <w:sz w:val="20"/>
-          <w:szCs w:val="20"/>
-        </w:rPr>
-        <w:t xml:space="preserve">  </w:t>
-      </w:r>
-      <w:r>
-        <w:rPr>
-          <w:rFonts w:ascii="Arial" w:hAnsi="Arial" w:cs="Arial"/>
-          <w:sz w:val="20"/>
-          <w:szCs w:val="20"/>
-        </w:rPr>
-        <w:t xml:space="preserve"> </w:t>
-      </w:r>
-      <w:r>
-        <w:rPr>
-          <w:rFonts w:ascii="Verdana" w:hAnsi="Verdana" w:cs="Verdana"/>
-          <w:sz w:val="20"/>
-          <w:szCs w:val="20"/>
-          <w:lang w:val="en-US"/>
-        </w:rPr>
-        <w:t xml:space="preserve">Award in Digital Applications for IT Users   </w:t>
-      </w:r>
-      <w:r>
-        <w:rPr>
-          <w:rFonts w:ascii="Arial" w:hAnsi="Arial" w:cs="Arial"/>
-          <w:sz w:val="20"/>
-          <w:szCs w:val="20"/>
-        </w:rPr>
-        <w:t>MERIT</w:t>
-      </w:r>
-    </w:p>
-    <w:p>
-      <w:pPr>
-        <w:spacing w:after="0"/>
-        <w:rPr>
-          <w:rFonts w:ascii="Arial" w:hAnsi="Arial" w:cs="Arial"/>
-          <w:sz w:val="20"/>
-          <w:szCs w:val="20"/>
-        </w:rPr>
-      </w:pPr>
-      <w:r>
-        <w:rPr>
-          <w:rFonts w:ascii="Arial" w:hAnsi="Arial" w:cs="Arial"/>
-          <w:sz w:val="20"/>
-          <w:szCs w:val="20"/>
-        </w:rPr>
-        <w:tab/>
-      </w:r>
-      <w:r>
-        <w:rPr>
-          <w:rFonts w:ascii="Arial" w:hAnsi="Arial" w:cs="Arial"/>
-          <w:sz w:val="20"/>
-          <w:szCs w:val="20"/>
-        </w:rPr>
-        <w:tab/>
-      </w:r>
-      <w:r>
-        <w:rPr>
-          <w:rFonts w:ascii="Arial" w:hAnsi="Arial" w:cs="Arial"/>
-          <w:sz w:val="20"/>
-          <w:szCs w:val="20"/>
-        </w:rPr>
-        <w:tab/>
-        <w:t xml:space="preserve">   </w:t>
-      </w:r>
-      <w:r>
-        <w:rPr>
-          <w:rFonts w:ascii="Arial" w:hAnsi="Arial" w:cs="Arial"/>
-          <w:sz w:val="20"/>
-          <w:szCs w:val="20"/>
-        </w:rPr>
-        <w:t xml:space="preserve"> </w:t>
-      </w:r>
-      <w:r>
-        <w:rPr>
-          <w:rFonts w:ascii="Arial" w:hAnsi="Arial" w:cs="Arial"/>
-          <w:sz w:val="20"/>
-          <w:szCs w:val="20"/>
-        </w:rPr>
-        <w:t>Graphic Design</w:t>
-      </w:r>
-      <w:r>
-        <w:rPr>
-          <w:rFonts w:ascii="Arial" w:hAnsi="Arial" w:cs="Arial"/>
-          <w:sz w:val="20"/>
-          <w:szCs w:val="20"/>
-        </w:rPr>
-        <w:tab/>
-      </w:r>
-      <w:r>
-        <w:rPr>
-          <w:rFonts w:ascii="Arial" w:hAnsi="Arial" w:cs="Arial"/>
-          <w:sz w:val="20"/>
-          <w:szCs w:val="20"/>
-        </w:rPr>
-        <w:tab/>
-      </w:r>
-      <w:r>
-        <w:rPr>
-          <w:rFonts w:ascii="Arial" w:hAnsi="Arial" w:cs="Arial"/>
-          <w:sz w:val="20"/>
-          <w:szCs w:val="20"/>
-        </w:rPr>
-        <w:tab/>
-      </w:r>
-      <w:r>
-        <w:rPr>
-          <w:rFonts w:ascii="Arial" w:hAnsi="Arial" w:cs="Arial"/>
-          <w:sz w:val="20"/>
-          <w:szCs w:val="20"/>
-        </w:rPr>
-        <w:tab/>
-        <w:t xml:space="preserve">     B</w:t>
-      </w:r>
-    </w:p>
-    <w:p>
-      <w:pPr>
-        <w:tabs>
-          <w:tab w:val="left" w:pos="2395"/>
-        </w:tabs>
-        <w:spacing w:after="0"/>
-        <w:rPr>
-          <w:rFonts w:ascii="Arial" w:hAnsi="Arial" w:cs="Arial"/>
-          <w:sz w:val="20"/>
-          <w:szCs w:val="20"/>
-        </w:rPr>
-      </w:pPr>
-      <w:r>
-        <w:rPr>
-          <w:rFonts w:ascii="Arial" w:hAnsi="Arial" w:cs="Arial"/>
-          <w:sz w:val="20"/>
-          <w:szCs w:val="20"/>
-        </w:rPr>
-        <w:tab/>
-        <w:t>Resistant materials</w:t>
-      </w:r>
-      <w:r>
-        <w:rPr>
-          <w:rFonts w:ascii="Arial" w:hAnsi="Arial" w:cs="Arial"/>
-          <w:sz w:val="20"/>
-          <w:szCs w:val="20"/>
-        </w:rPr>
-        <w:tab/>
-      </w:r>
-      <w:r>
-        <w:rPr>
-          <w:rFonts w:ascii="Arial" w:hAnsi="Arial" w:cs="Arial"/>
-          <w:sz w:val="20"/>
-          <w:szCs w:val="20"/>
-        </w:rPr>
-        <w:tab/>
-      </w:r>
-      <w:r>
-        <w:rPr>
-          <w:rFonts w:ascii="Arial" w:hAnsi="Arial" w:cs="Arial"/>
-          <w:sz w:val="20"/>
-          <w:szCs w:val="20"/>
-        </w:rPr>
-        <w:tab/>
-      </w:r>
-      <w:r>
-        <w:rPr>
-          <w:rFonts w:ascii="Arial" w:hAnsi="Arial" w:cs="Arial"/>
-          <w:sz w:val="20"/>
-          <w:szCs w:val="20"/>
-        </w:rPr>
-        <w:tab/>
-        <w:t xml:space="preserve">     B</w:t>
-      </w:r>
-    </w:p>
-    <w:p>
-      <w:pPr>
-        <w:tabs>
-          <w:tab w:val="left" w:pos="720"/>
-          <w:tab w:val="left" w:pos="1440"/>
-          <w:tab w:val="left" w:pos="2395"/>
-        </w:tabs>
-        <w:spacing w:after="0"/>
-        <w:jc w:val="both"/>
-        <w:rPr>
-          <w:rFonts w:ascii="Arial" w:hAnsi="Arial" w:cs="Arial"/>
-          <w:sz w:val="20"/>
-          <w:szCs w:val="20"/>
-        </w:rPr>
-      </w:pPr>
-      <w:r>
-        <w:rPr>
-          <w:rFonts w:ascii="Arial" w:hAnsi="Arial" w:cs="Arial"/>
-          <w:sz w:val="20"/>
-          <w:szCs w:val="20"/>
-        </w:rPr>
-        <w:tab/>
-      </w:r>
-      <w:r>
-        <w:rPr>
-          <w:rFonts w:ascii="Arial" w:hAnsi="Arial" w:cs="Arial"/>
-          <w:sz w:val="20"/>
-          <w:szCs w:val="20"/>
-        </w:rPr>
-        <w:tab/>
-      </w:r>
-      <w:r>
-        <w:rPr>
-          <w:rFonts w:ascii="Arial" w:hAnsi="Arial" w:cs="Arial"/>
-          <w:sz w:val="20"/>
-          <w:szCs w:val="20"/>
-        </w:rPr>
-        <w:tab/>
-        <w:t>French</w:t>
-      </w:r>
-      <w:r>
-        <w:rPr>
-          <w:rFonts w:ascii="Arial" w:hAnsi="Arial" w:cs="Arial"/>
-          <w:sz w:val="20"/>
-          <w:szCs w:val="20"/>
-        </w:rPr>
-        <w:tab/>
-      </w:r>
-      <w:r>
-        <w:rPr>
-          <w:rFonts w:ascii="Arial" w:hAnsi="Arial" w:cs="Arial"/>
-          <w:sz w:val="20"/>
-          <w:szCs w:val="20"/>
-        </w:rPr>
-        <w:tab/>
-      </w:r>
-      <w:r>
-        <w:rPr>
-          <w:rFonts w:ascii="Arial" w:hAnsi="Arial" w:cs="Arial"/>
-          <w:sz w:val="20"/>
-          <w:szCs w:val="20"/>
-        </w:rPr>
-        <w:tab/>
-      </w:r>
-      <w:r>
-        <w:rPr>
-          <w:rFonts w:ascii="Arial" w:hAnsi="Arial" w:cs="Arial"/>
-          <w:sz w:val="20"/>
-          <w:szCs w:val="20"/>
-        </w:rPr>
-        <w:tab/>
-      </w:r>
-      <w:r>
-        <w:rPr>
-          <w:rFonts w:ascii="Arial" w:hAnsi="Arial" w:cs="Arial"/>
-          <w:sz w:val="20"/>
-          <w:szCs w:val="20"/>
-        </w:rPr>
-        <w:tab/>
-        <w:t xml:space="preserve">     C</w:t>
-      </w:r>
-    </w:p>
-    <w:p>
-      <w:pPr>
-        <w:tabs>
-          <w:tab w:val="left" w:pos="720"/>
-          <w:tab w:val="left" w:pos="1440"/>
-          <w:tab w:val="left" w:pos="2395"/>
-        </w:tabs>
-        <w:spacing w:after="0"/>
-        <w:jc w:val="both"/>
-        <w:rPr>
-          <w:rFonts w:ascii="Arial" w:hAnsi="Arial" w:cs="Arial"/>
-          <w:sz w:val="20"/>
-          <w:szCs w:val="20"/>
-        </w:rPr>
-      </w:pPr>
-      <w:r>
-        <w:rPr>
-          <w:rFonts w:ascii="Arial" w:hAnsi="Arial" w:cs="Arial"/>
-          <w:sz w:val="20"/>
-          <w:szCs w:val="20"/>
-        </w:rPr>
-        <w:tab/>
-      </w:r>
-      <w:r>
-        <w:rPr>
-          <w:rFonts w:ascii="Arial" w:hAnsi="Arial" w:cs="Arial"/>
-          <w:sz w:val="20"/>
-          <w:szCs w:val="20"/>
-        </w:rPr>
-        <w:tab/>
-      </w:r>
-      <w:r>
-        <w:rPr>
-          <w:rFonts w:ascii="Arial" w:hAnsi="Arial" w:cs="Arial"/>
-          <w:sz w:val="20"/>
-          <w:szCs w:val="20"/>
-        </w:rPr>
-        <w:tab/>
-      </w:r>
-      <w:r>
-        <w:rPr>
-          <w:rFonts w:ascii="Arial" w:hAnsi="Arial" w:cs="Arial"/>
-          <w:sz w:val="20"/>
-          <w:szCs w:val="20"/>
-        </w:rPr>
-        <w:t>Statistics</w:t>
-      </w:r>
-      <w:r>
-        <w:rPr>
-          <w:rFonts w:ascii="Arial" w:hAnsi="Arial" w:cs="Arial"/>
-          <w:sz w:val="20"/>
-          <w:szCs w:val="20"/>
-        </w:rPr>
-        <w:tab/>
-      </w:r>
-      <w:r>
-        <w:rPr>
-          <w:rFonts w:ascii="Arial" w:hAnsi="Arial" w:cs="Arial"/>
-          <w:sz w:val="20"/>
-          <w:szCs w:val="20"/>
-        </w:rPr>
-        <w:tab/>
-      </w:r>
-      <w:r>
-        <w:rPr>
-          <w:rFonts w:ascii="Arial" w:hAnsi="Arial" w:cs="Arial"/>
-          <w:sz w:val="20"/>
-          <w:szCs w:val="20"/>
-        </w:rPr>
-        <w:tab/>
-      </w:r>
-      <w:r>
-        <w:rPr>
-          <w:rFonts w:ascii="Arial" w:hAnsi="Arial" w:cs="Arial"/>
-          <w:sz w:val="20"/>
-          <w:szCs w:val="20"/>
-        </w:rPr>
-        <w:tab/>
-      </w:r>
-      <w:r>
-        <w:rPr>
-          <w:rFonts w:ascii="Arial" w:hAnsi="Arial" w:cs="Arial"/>
-          <w:sz w:val="20"/>
-          <w:szCs w:val="20"/>
-        </w:rPr>
-        <w:tab/>
-        <w:t xml:space="preserve">     C</w:t>
-      </w:r>
-    </w:p>
-    <w:p>
-      <w:pPr>
-        <w:tabs>
-          <w:tab w:val="left" w:pos="720"/>
-          <w:tab w:val="left" w:pos="1440"/>
-          <w:tab w:val="left" w:pos="2395"/>
-        </w:tabs>
-        <w:jc w:val="both"/>
-        <w:rPr>
-          <w:rFonts w:ascii="Arial" w:hAnsi="Arial" w:cs="Arial"/>
-          <w:sz w:val="20"/>
-          <w:szCs w:val="20"/>
-        </w:rPr>
-      </w:pPr>
-      <w:r>
-        <w:rPr>
-          <w:rFonts w:ascii="Arial" w:hAnsi="Arial" w:cs="Arial"/>
-          <w:sz w:val="20"/>
-          <w:szCs w:val="20"/>
-        </w:rPr>
-        <w:tab/>
-      </w:r>
-      <w:r>
-        <w:rPr>
-          <w:rFonts w:ascii="Arial" w:hAnsi="Arial" w:cs="Arial"/>
-          <w:sz w:val="20"/>
-          <w:szCs w:val="20"/>
-        </w:rPr>
-        <w:tab/>
-      </w:r>
-      <w:r>
-        <w:rPr>
-          <w:rFonts w:ascii="Arial" w:hAnsi="Arial" w:cs="Arial"/>
-          <w:sz w:val="20"/>
-          <w:szCs w:val="20"/>
-        </w:rPr>
-        <w:tab/>
-        <w:t>R.E</w:t>
-      </w:r>
-      <w:r>
-        <w:rPr>
-          <w:rFonts w:ascii="Arial" w:hAnsi="Arial" w:cs="Arial"/>
-          <w:sz w:val="20"/>
-          <w:szCs w:val="20"/>
-        </w:rPr>
-        <w:tab/>
-      </w:r>
-      <w:r>
-        <w:rPr>
-          <w:rFonts w:ascii="Arial" w:hAnsi="Arial" w:cs="Arial"/>
-          <w:sz w:val="20"/>
-          <w:szCs w:val="20"/>
-        </w:rPr>
-        <w:tab/>
-      </w:r>
-      <w:r>
-        <w:rPr>
-          <w:rFonts w:ascii="Arial" w:hAnsi="Arial" w:cs="Arial"/>
-          <w:sz w:val="20"/>
-          <w:szCs w:val="20"/>
-        </w:rPr>
-        <w:tab/>
-      </w:r>
-      <w:r>
-        <w:rPr>
-          <w:rFonts w:ascii="Arial" w:hAnsi="Arial" w:cs="Arial"/>
-          <w:sz w:val="20"/>
-          <w:szCs w:val="20"/>
-        </w:rPr>
-        <w:tab/>
-      </w:r>
-      <w:r>
-        <w:rPr>
-          <w:rFonts w:ascii="Arial" w:hAnsi="Arial" w:cs="Arial"/>
-          <w:sz w:val="20"/>
-          <w:szCs w:val="20"/>
-        </w:rPr>
-        <w:tab/>
-      </w:r>
-      <w:r>
-        <w:rPr>
-          <w:rFonts w:ascii="Arial" w:hAnsi="Arial" w:cs="Arial"/>
-          <w:sz w:val="20"/>
-          <w:szCs w:val="20"/>
-        </w:rPr>
-        <w:tab/>
-        <w:t xml:space="preserve">     C</w:t>
-      </w:r>
-    </w:p>
-    <w:p>
-      <w:pPr>
-        <w:spacing w:after="0"/>
-        <w:jc w:val="both"/>
-        <w:rPr>
-          <w:rFonts w:ascii="Arial" w:hAnsi="Arial" w:cs="Arial"/>
-          <w:sz w:val="20"/>
-          <w:szCs w:val="20"/>
-        </w:rPr>
-      </w:pPr>
-      <w:r>
-        <w:rPr>
-          <w:rFonts w:ascii="Arial" w:hAnsi="Arial" w:cs="Arial"/>
-          <w:sz w:val="20"/>
-          <w:szCs w:val="20"/>
-        </w:rPr>
-        <w:t xml:space="preserve">Collyer’s:    </w:t>
-      </w:r>
-      <w:r>
-        <w:rPr>
-          <w:rFonts w:ascii="Arial" w:hAnsi="Arial" w:cs="Arial"/>
-          <w:sz w:val="20"/>
-          <w:szCs w:val="20"/>
-        </w:rPr>
-        <w:t xml:space="preserve">                      </w:t>
-      </w:r>
-      <w:r>
-        <w:rPr>
-          <w:rFonts w:ascii="Arial" w:hAnsi="Arial" w:cs="Arial"/>
-          <w:sz w:val="20"/>
-          <w:szCs w:val="20"/>
-        </w:rPr>
-        <w:t xml:space="preserve"> </w:t>
-      </w:r>
-      <w:r>
-        <w:rPr>
-          <w:rFonts w:ascii="Arial" w:hAnsi="Arial" w:cs="Arial"/>
-          <w:sz w:val="20"/>
-          <w:szCs w:val="20"/>
-        </w:rPr>
-        <w:t xml:space="preserve">BTEC Diploma in ICT                              </w:t>
-      </w:r>
-      <w:r>
-        <w:rPr>
-          <w:rFonts w:ascii="Arial" w:hAnsi="Arial" w:cs="Arial"/>
-          <w:sz w:val="20"/>
-          <w:szCs w:val="20"/>
-        </w:rPr>
-        <w:t xml:space="preserve">                </w:t>
-      </w:r>
-      <w:r>
-        <w:rPr>
-          <w:rFonts w:ascii="Arial" w:hAnsi="Arial" w:cs="Arial"/>
-          <w:sz w:val="20"/>
-          <w:szCs w:val="20"/>
-        </w:rPr>
-        <w:t>Distinction*</w:t>
-      </w:r>
-    </w:p>
-    <w:p>
-      <w:pPr>
-        <w:spacing w:after="0"/>
-        <w:jc w:val="both"/>
-        <w:rPr>
-          <w:rFonts w:ascii="Arial" w:hAnsi="Arial" w:cs="Arial"/>
-          <w:sz w:val="20"/>
-          <w:szCs w:val="20"/>
-        </w:rPr>
-      </w:pPr>
-      <w:r>
-        <w:rPr>
-          <w:rFonts w:ascii="Arial" w:hAnsi="Arial" w:cs="Arial"/>
-          <w:sz w:val="20"/>
-          <w:szCs w:val="20"/>
-        </w:rPr>
-        <w:t xml:space="preserve">                                         </w:t>
-      </w:r>
-      <w:r>
-        <w:rPr>
-          <w:rFonts w:ascii="Arial" w:hAnsi="Arial" w:cs="Arial"/>
-          <w:sz w:val="20"/>
-          <w:szCs w:val="20"/>
-        </w:rPr>
-        <w:t xml:space="preserve"> </w:t>
-      </w:r>
-      <w:r>
-        <w:rPr>
-          <w:rFonts w:ascii="Arial" w:hAnsi="Arial" w:cs="Arial"/>
-          <w:sz w:val="20"/>
-          <w:szCs w:val="20"/>
-        </w:rPr>
-        <w:t xml:space="preserve">A Level Electronics                                       </w:t>
-      </w:r>
-      <w:r>
-        <w:rPr>
-          <w:rFonts w:ascii="Arial" w:hAnsi="Arial" w:cs="Arial"/>
-          <w:sz w:val="20"/>
-          <w:szCs w:val="20"/>
-        </w:rPr>
-        <w:t xml:space="preserve">          </w:t>
-      </w:r>
-      <w:r>
-        <w:rPr>
-          <w:rFonts w:ascii="Arial" w:hAnsi="Arial" w:cs="Arial"/>
-          <w:sz w:val="20"/>
-          <w:szCs w:val="20"/>
-        </w:rPr>
-        <w:t xml:space="preserve"> B</w:t>
-      </w:r>
-    </w:p>
-    <w:p>
-      <w:pPr>
-        <w:spacing w:after="0"/>
-        <w:jc w:val="both"/>
-        <w:rPr>
-          <w:rFonts w:ascii="Arial" w:hAnsi="Arial" w:cs="Arial"/>
-          <w:sz w:val="20"/>
-          <w:szCs w:val="20"/>
-        </w:rPr>
-      </w:pPr>
-      <w:r>
-        <w:rPr>
-          <w:rFonts w:ascii="Arial" w:hAnsi="Arial" w:cs="Arial"/>
-          <w:sz w:val="20"/>
-          <w:szCs w:val="20"/>
-        </w:rPr>
-        <w:tab/>
-        <w:t xml:space="preserve">                            </w:t>
-      </w:r>
-      <w:r>
-        <w:rPr>
-          <w:rFonts w:ascii="Arial" w:hAnsi="Arial" w:cs="Arial"/>
-          <w:sz w:val="20"/>
-          <w:szCs w:val="20"/>
-        </w:rPr>
-        <w:t xml:space="preserve"> </w:t>
-      </w:r>
-      <w:r>
-        <w:rPr>
-          <w:rFonts w:ascii="Arial" w:hAnsi="Arial" w:cs="Arial"/>
-          <w:sz w:val="20"/>
-          <w:szCs w:val="20"/>
-        </w:rPr>
-        <w:t xml:space="preserve">AS Level Product Design                               </w:t>
-      </w:r>
-      <w:r>
-        <w:rPr>
-          <w:rFonts w:ascii="Arial" w:hAnsi="Arial" w:cs="Arial"/>
-          <w:sz w:val="20"/>
-          <w:szCs w:val="20"/>
-        </w:rPr>
-        <w:t xml:space="preserve">         </w:t>
-      </w:r>
-      <w:r>
-        <w:rPr>
-          <w:rFonts w:ascii="Arial" w:hAnsi="Arial" w:cs="Arial"/>
-          <w:sz w:val="20"/>
-          <w:szCs w:val="20"/>
-        </w:rPr>
-        <w:t xml:space="preserve">C </w:t>
       </w:r>
       <w:r>
         <w:rPr>
@@ -1891,38 +789,86 @@
         <w:jc w:val="both"/>
         <w:rPr>
           <w:rFonts w:ascii="Arial" w:hAnsi="Arial" w:cs="Arial"/>
+          <w:sz w:val="20"/>
+          <w:szCs w:val="20"/>
+        </w:rPr>
+      </w:pPr>
+      <w:r>
+        <w:rPr>
+          <w:rFonts w:ascii="Arial" w:hAnsi="Arial" w:cs="Arial"/>
+          <w:sz w:val="20"/>
+          <w:szCs w:val="20"/>
+        </w:rPr>
+        <w:t>During my first year I learnt to program using C++ and object oriented development to create small games. I worked as part of a team to create a game and pitch the game to our class with a working prototype</w:t>
+      </w:r>
+      <w:r>
+        <w:rPr>
+          <w:rFonts w:ascii="Arial" w:hAnsi="Arial" w:cs="Arial"/>
+          <w:sz w:val="20"/>
+          <w:szCs w:val="20"/>
+        </w:rPr>
+        <w:t xml:space="preserve"> made in unity</w:t>
+      </w:r>
+      <w:r>
+        <w:rPr>
+          <w:rFonts w:ascii="Arial" w:hAnsi="Arial" w:cs="Arial"/>
+          <w:sz w:val="20"/>
+          <w:szCs w:val="20"/>
+        </w:rPr>
+        <w:t>. I also worked with Unreal Engine 4 to design and create a level with good use of 3D modelling and textures.</w:t>
+      </w:r>
+      <w:r>
+        <w:rPr>
+          <w:rFonts w:ascii="Arial" w:hAnsi="Arial" w:cs="Arial"/>
+          <w:sz w:val="20"/>
+          <w:szCs w:val="20"/>
+        </w:rPr>
+        <w:t xml:space="preserve"> My first year also involved learning maths/physics for games so I could correctly calc</w:t>
+      </w:r>
+      <w:r>
+        <w:rPr>
+          <w:rFonts w:ascii="Arial" w:hAnsi="Arial" w:cs="Arial"/>
+          <w:sz w:val="20"/>
+          <w:szCs w:val="20"/>
+        </w:rPr>
+        <w:t>ulate distances between objects, rotation, yaw pitch and roll, transformations, ballistics and collisions</w:t>
+      </w:r>
+      <w:r>
+        <w:rPr>
+          <w:rFonts w:ascii="Arial" w:hAnsi="Arial" w:cs="Arial"/>
+          <w:sz w:val="20"/>
+          <w:szCs w:val="20"/>
+        </w:rPr>
+        <w:t xml:space="preserve"> </w:t>
+      </w:r>
+      <w:r>
+        <w:rPr>
+          <w:rFonts w:ascii="Arial" w:hAnsi="Arial" w:cs="Arial"/>
+          <w:sz w:val="20"/>
+          <w:szCs w:val="20"/>
+        </w:rPr>
+        <w:t>in 2D and 3D worlds.</w:t>
+      </w:r>
+    </w:p>
+    <w:p>
+      <w:pPr>
+        <w:jc w:val="both"/>
+        <w:rPr>
+          <w:rFonts w:ascii="Arial" w:hAnsi="Arial" w:cs="Arial"/>
+          <w:b/>
+          <w:sz w:val="20"/>
+          <w:szCs w:val="20"/>
+        </w:rPr>
+      </w:pPr>
+      <w:r>
+        <w:rPr>
+          <w:rFonts w:ascii="Arial" w:hAnsi="Arial" w:cs="Arial"/>
           <w:b/>
           <w:sz w:val="20"/>
           <w:szCs w:val="20"/>
           <w:highlight w:val="lightGray"/>
         </w:rPr>
-      </w:pPr>
-      <w:r>
-        <w:rPr>
-          <w:rFonts w:ascii="Arial" w:hAnsi="Arial" w:cs="Arial"/>
-          <w:b/>
-          <w:sz w:val="20"/>
-          <w:szCs w:val="20"/>
-          <w:highlight w:val="lightGray"/>
-        </w:rPr>
-        <w:t>University:</w:t>
-      </w:r>
-    </w:p>
-    <w:p>
-      <w:pPr>
-        <w:rPr>
-          <w:rFonts w:ascii="Arial" w:hAnsi="Arial" w:cs="Arial"/>
-          <w:sz w:val="20"/>
-          <w:szCs w:val="20"/>
-        </w:rPr>
-      </w:pPr>
-      <w:r>
-        <w:rPr>
-          <w:rFonts w:ascii="Arial" w:hAnsi="Arial" w:cs="Arial"/>
-          <w:sz w:val="20"/>
-          <w:szCs w:val="20"/>
-        </w:rPr>
-        <w:t>Sept 2015 – Present: Southampton Solent University – Computer Games (Software Development)</w:t>
+        <w:t>CURRENT WORK:</w:t>
       </w:r>
     </w:p>
     <w:p>
@@ -1930,129 +876,31 @@
         <w:jc w:val="both"/>
         <w:rPr>
           <w:rFonts w:ascii="Arial" w:hAnsi="Arial" w:cs="Arial"/>
-          <w:sz w:val="20"/>
-          <w:szCs w:val="20"/>
-        </w:rPr>
-      </w:pPr>
-      <w:r>
-        <w:rPr>
-          <w:rFonts w:ascii="Arial" w:hAnsi="Arial" w:cs="Arial"/>
-          <w:sz w:val="20"/>
-          <w:szCs w:val="20"/>
-        </w:rPr>
-        <w:t>During my first year I learnt to program using C++ and object oriented development to create small games. I worked as part of a team to create a game and pitch the game to our class with a working prototype</w:t>
-      </w:r>
-      <w:r>
-        <w:rPr>
-          <w:rFonts w:ascii="Arial" w:hAnsi="Arial" w:cs="Arial"/>
-          <w:sz w:val="20"/>
-          <w:szCs w:val="20"/>
-        </w:rPr>
-        <w:t xml:space="preserve"> made in unity</w:t>
-      </w:r>
-      <w:r>
-        <w:rPr>
-          <w:rFonts w:ascii="Arial" w:hAnsi="Arial" w:cs="Arial"/>
-          <w:sz w:val="20"/>
-          <w:szCs w:val="20"/>
-        </w:rPr>
-        <w:t>. I also worked with Unreal Engine 4 to design and create a level with good use of 3D modelling and textures.</w:t>
-      </w:r>
-      <w:r>
-        <w:rPr>
-          <w:rFonts w:ascii="Arial" w:hAnsi="Arial" w:cs="Arial"/>
-          <w:sz w:val="20"/>
-          <w:szCs w:val="20"/>
-        </w:rPr>
-        <w:t xml:space="preserve"> My first year also involved learning maths/physics for games so I could correctly calc</w:t>
-      </w:r>
-      <w:r>
-        <w:rPr>
-          <w:rFonts w:ascii="Arial" w:hAnsi="Arial" w:cs="Arial"/>
-          <w:sz w:val="20"/>
-          <w:szCs w:val="20"/>
-        </w:rPr>
-        <w:t>ulate distances between objects, rotation, yaw pitch and roll, transformations, ballistics and collisions</w:t>
-      </w:r>
-      <w:r>
-        <w:rPr>
-          <w:rFonts w:ascii="Arial" w:hAnsi="Arial" w:cs="Arial"/>
-          <w:sz w:val="20"/>
-          <w:szCs w:val="20"/>
-        </w:rPr>
-        <w:t xml:space="preserve"> </w:t>
-      </w:r>
-      <w:r>
-        <w:rPr>
-          <w:rFonts w:ascii="Arial" w:hAnsi="Arial" w:cs="Arial"/>
-          <w:sz w:val="20"/>
-          <w:szCs w:val="20"/>
-        </w:rPr>
-        <w:t>in 2D and 3D worlds.</w:t>
-      </w:r>
-    </w:p>
-    <w:p>
-      <w:pPr>
+          <w:b/>
+          <w:sz w:val="20"/>
+          <w:szCs w:val="20"/>
+          <w:u w:val="single"/>
+        </w:rPr>
+      </w:pPr>
+      <w:r>
+        <w:rPr>
+          <w:rFonts w:ascii="Arial" w:hAnsi="Arial" w:cs="Arial"/>
+          <w:b/>
+          <w:sz w:val="20"/>
+          <w:szCs w:val="20"/>
+          <w:u w:val="single"/>
+        </w:rPr>
+        <w:t>Tesco – Horsham/Southampton</w:t>
+      </w:r>
+    </w:p>
+    <w:p>
+      <w:pPr>
+        <w:spacing w:after="0"/>
         <w:jc w:val="both"/>
         <w:rPr>
           <w:rFonts w:ascii="Arial" w:hAnsi="Arial" w:cs="Arial"/>
           <w:sz w:val="20"/>
           <w:szCs w:val="20"/>
-          <w:highlight w:val="lightGray"/>
-        </w:rPr>
-      </w:pPr>
-    </w:p>
-    <w:p>
-      <w:pPr>
-        <w:jc w:val="both"/>
-        <w:rPr>
-          <w:rFonts w:ascii="Arial" w:hAnsi="Arial" w:cs="Arial"/>
-          <w:b/>
-          <w:sz w:val="20"/>
-          <w:szCs w:val="20"/>
-        </w:rPr>
-      </w:pPr>
-      <w:r>
-        <w:rPr>
-          <w:rFonts w:ascii="Arial" w:hAnsi="Arial" w:cs="Arial"/>
-          <w:b/>
-          <w:sz w:val="20"/>
-          <w:szCs w:val="20"/>
-          <w:highlight w:val="lightGray"/>
-        </w:rPr>
-        <w:lastRenderedPageBreak/>
-        <w:t>CURRENT WORK:</w:t>
-      </w:r>
-    </w:p>
-    <w:p>
-      <w:pPr>
-        <w:jc w:val="both"/>
-        <w:rPr>
-          <w:rFonts w:ascii="Arial" w:hAnsi="Arial" w:cs="Arial"/>
-          <w:b/>
-          <w:sz w:val="20"/>
-          <w:szCs w:val="20"/>
-          <w:u w:val="single"/>
-        </w:rPr>
-      </w:pPr>
-      <w:r>
-        <w:rPr>
-          <w:rFonts w:ascii="Arial" w:hAnsi="Arial" w:cs="Arial"/>
-          <w:b/>
-          <w:sz w:val="20"/>
-          <w:szCs w:val="20"/>
-          <w:u w:val="single"/>
-        </w:rPr>
-        <w:t>Tesco – Horsham/Southampton</w:t>
-      </w:r>
-    </w:p>
-    <w:p>
-      <w:pPr>
-        <w:jc w:val="both"/>
-        <w:rPr>
-          <w:rFonts w:ascii="Arial" w:hAnsi="Arial" w:cs="Arial"/>
-          <w:sz w:val="20"/>
-          <w:szCs w:val="20"/>
         </w:rPr>
       </w:pPr>
       <w:r>
@@ -2074,6 +922,7 @@
     </w:p>
     <w:p>
       <w:pPr>
+        <w:spacing w:after="0"/>
         <w:ind w:left="1440" w:hanging="1440"/>
         <w:jc w:val="both"/>
         <w:rPr>
@@ -2088,56 +937,280 @@
           <w:sz w:val="20"/>
           <w:szCs w:val="20"/>
         </w:rPr>
-        <w:t>Duties:</w:t>
-      </w:r>
-      <w:r>
-        <w:rPr>
-          <w:rFonts w:ascii="Arial" w:hAnsi="Arial" w:cs="Arial"/>
-          <w:sz w:val="20"/>
-          <w:szCs w:val="20"/>
-        </w:rPr>
-        <w:tab/>
-      </w:r>
-      <w:r>
-        <w:rPr>
-          <w:rFonts w:ascii="Arial" w:hAnsi="Arial" w:cs="Arial"/>
-          <w:sz w:val="20"/>
-          <w:szCs w:val="20"/>
-        </w:rPr>
-        <w:t>I work on the stock control department where I work with a team to count the fresh food stock</w:t>
-      </w:r>
-      <w:r>
-        <w:rPr>
-          <w:rFonts w:ascii="Arial" w:hAnsi="Arial" w:cs="Arial"/>
-          <w:sz w:val="20"/>
-          <w:szCs w:val="20"/>
-        </w:rPr>
-        <w:t xml:space="preserve"> using a PDA</w:t>
-      </w:r>
-      <w:r>
-        <w:rPr>
-          <w:rFonts w:ascii="Arial" w:hAnsi="Arial" w:cs="Arial"/>
-          <w:sz w:val="20"/>
-          <w:szCs w:val="20"/>
-        </w:rPr>
-        <w:t>. I need to make sure that the counts we do are accurate so that the stock records are correct for when the store order in new stock.</w:t>
-      </w:r>
-      <w:r>
-        <w:rPr>
-          <w:rFonts w:ascii="Arial" w:hAnsi="Arial" w:cs="Arial"/>
-          <w:sz w:val="20"/>
-          <w:szCs w:val="20"/>
-        </w:rPr>
-        <w:t xml:space="preserve"> I have at times needed to lead the team to get the counts done when our manager is not there this involves making sure the counts are scheduled and checked on the computer after counting is done.</w:t>
-      </w:r>
-      <w:r>
-        <w:rPr>
-          <w:rFonts w:ascii="Arial" w:hAnsi="Arial" w:cs="Arial"/>
-          <w:sz w:val="20"/>
-          <w:szCs w:val="20"/>
-        </w:rPr>
-        <w:t xml:space="preserve"> I am also trained on other departments that include checkouts, dotcom and produce.</w:t>
-      </w:r>
+        <w:t>I work on the s</w:t>
+      </w:r>
+      <w:r>
+        <w:rPr>
+          <w:rFonts w:ascii="Arial" w:hAnsi="Arial" w:cs="Arial"/>
+          <w:sz w:val="20"/>
+          <w:szCs w:val="20"/>
+        </w:rPr>
+        <w:t>tock control department where I</w:t>
+      </w:r>
+    </w:p>
+    <w:p>
+      <w:pPr>
+        <w:spacing w:after="0"/>
+        <w:ind w:left="1440" w:hanging="1440"/>
+        <w:jc w:val="both"/>
+        <w:rPr>
+          <w:rFonts w:ascii="Arial" w:hAnsi="Arial" w:cs="Arial"/>
+          <w:sz w:val="20"/>
+          <w:szCs w:val="20"/>
+        </w:rPr>
+      </w:pPr>
+      <w:r>
+        <w:rPr>
+          <w:rFonts w:ascii="Arial" w:hAnsi="Arial" w:cs="Arial"/>
+          <w:sz w:val="20"/>
+          <w:szCs w:val="20"/>
+        </w:rPr>
+        <w:t>work with a team to count the fresh food stock</w:t>
+      </w:r>
+    </w:p>
+    <w:p>
+      <w:pPr>
+        <w:spacing w:after="0"/>
+        <w:ind w:left="1440" w:hanging="1440"/>
+        <w:jc w:val="both"/>
+        <w:rPr>
+          <w:rFonts w:ascii="Arial" w:hAnsi="Arial" w:cs="Arial"/>
+          <w:sz w:val="20"/>
+          <w:szCs w:val="20"/>
+        </w:rPr>
+      </w:pPr>
+      <w:r>
+        <w:rPr>
+          <w:rFonts w:ascii="Arial" w:hAnsi="Arial" w:cs="Arial"/>
+          <w:sz w:val="20"/>
+          <w:szCs w:val="20"/>
+        </w:rPr>
+        <w:t>using a PDA</w:t>
+      </w:r>
+      <w:r>
+        <w:rPr>
+          <w:rFonts w:ascii="Arial" w:hAnsi="Arial" w:cs="Arial"/>
+          <w:sz w:val="20"/>
+          <w:szCs w:val="20"/>
+        </w:rPr>
+        <w:t>. I need to make sure that the</w:t>
+      </w:r>
+    </w:p>
+    <w:p>
+      <w:pPr>
+        <w:spacing w:after="0"/>
+        <w:ind w:left="1440" w:hanging="1440"/>
+        <w:jc w:val="both"/>
+        <w:rPr>
+          <w:rFonts w:ascii="Arial" w:hAnsi="Arial" w:cs="Arial"/>
+          <w:sz w:val="20"/>
+          <w:szCs w:val="20"/>
+        </w:rPr>
+      </w:pPr>
+      <w:r>
+        <w:rPr>
+          <w:rFonts w:ascii="Arial" w:hAnsi="Arial" w:cs="Arial"/>
+          <w:sz w:val="20"/>
+          <w:szCs w:val="20"/>
+        </w:rPr>
+        <w:t>counts we do are accurate so that the sto</w:t>
+      </w:r>
+      <w:r>
+        <w:rPr>
+          <w:rFonts w:ascii="Arial" w:hAnsi="Arial" w:cs="Arial"/>
+          <w:sz w:val="20"/>
+          <w:szCs w:val="20"/>
+        </w:rPr>
+        <w:t xml:space="preserve">ck </w:t>
+      </w:r>
+    </w:p>
+    <w:p>
+      <w:pPr>
+        <w:spacing w:after="0"/>
+        <w:ind w:left="1440" w:hanging="1440"/>
+        <w:jc w:val="both"/>
+        <w:rPr>
+          <w:rFonts w:ascii="Arial" w:hAnsi="Arial" w:cs="Arial"/>
+          <w:sz w:val="20"/>
+          <w:szCs w:val="20"/>
+        </w:rPr>
+      </w:pPr>
+      <w:r>
+        <w:rPr>
+          <w:rFonts w:ascii="Arial" w:hAnsi="Arial" w:cs="Arial"/>
+          <w:sz w:val="20"/>
+          <w:szCs w:val="20"/>
+        </w:rPr>
+        <w:t xml:space="preserve">records are correct for when the store order in </w:t>
+      </w:r>
+    </w:p>
+    <w:p>
+      <w:pPr>
+        <w:spacing w:after="0"/>
+        <w:ind w:left="1440" w:hanging="1440"/>
+        <w:jc w:val="both"/>
+        <w:rPr>
+          <w:rFonts w:ascii="Arial" w:hAnsi="Arial" w:cs="Arial"/>
+          <w:sz w:val="20"/>
+          <w:szCs w:val="20"/>
+        </w:rPr>
+      </w:pPr>
+      <w:r>
+        <w:rPr>
+          <w:rFonts w:ascii="Arial" w:hAnsi="Arial" w:cs="Arial"/>
+          <w:sz w:val="20"/>
+          <w:szCs w:val="20"/>
+        </w:rPr>
+        <w:t>new stock.</w:t>
+      </w:r>
+      <w:r>
+        <w:rPr>
+          <w:rFonts w:ascii="Arial" w:hAnsi="Arial" w:cs="Arial"/>
+          <w:sz w:val="20"/>
+          <w:szCs w:val="20"/>
+        </w:rPr>
+        <w:t xml:space="preserve"> I have at times needed to lead the </w:t>
+      </w:r>
+    </w:p>
+    <w:p>
+      <w:pPr>
+        <w:spacing w:after="0"/>
+        <w:ind w:left="1440" w:hanging="1440"/>
+        <w:jc w:val="both"/>
+        <w:rPr>
+          <w:rFonts w:ascii="Arial" w:hAnsi="Arial" w:cs="Arial"/>
+          <w:sz w:val="20"/>
+          <w:szCs w:val="20"/>
+        </w:rPr>
+      </w:pPr>
+      <w:r>
+        <w:rPr>
+          <w:rFonts w:ascii="Arial" w:hAnsi="Arial" w:cs="Arial"/>
+          <w:sz w:val="20"/>
+          <w:szCs w:val="20"/>
+        </w:rPr>
+        <w:t xml:space="preserve">team to get the counts done when our manager </w:t>
+      </w:r>
+    </w:p>
+    <w:p>
+      <w:pPr>
+        <w:spacing w:after="0"/>
+        <w:ind w:left="1440" w:hanging="1440"/>
+        <w:jc w:val="both"/>
+        <w:rPr>
+          <w:rFonts w:ascii="Arial" w:hAnsi="Arial" w:cs="Arial"/>
+          <w:sz w:val="20"/>
+          <w:szCs w:val="20"/>
+        </w:rPr>
+      </w:pPr>
+      <w:r>
+        <w:rPr>
+          <w:rFonts w:ascii="Arial" w:hAnsi="Arial" w:cs="Arial"/>
+          <w:sz w:val="20"/>
+          <w:szCs w:val="20"/>
+        </w:rPr>
+        <w:t xml:space="preserve">is not there this involves making sure the counts </w:t>
+      </w:r>
+    </w:p>
+    <w:p>
+      <w:pPr>
+        <w:spacing w:after="0"/>
+        <w:ind w:left="1440" w:hanging="1440"/>
+        <w:jc w:val="both"/>
+        <w:rPr>
+          <w:rFonts w:ascii="Arial" w:hAnsi="Arial" w:cs="Arial"/>
+          <w:sz w:val="20"/>
+          <w:szCs w:val="20"/>
+        </w:rPr>
+      </w:pPr>
+      <w:r>
+        <w:rPr>
+          <w:rFonts w:ascii="Arial" w:hAnsi="Arial" w:cs="Arial"/>
+          <w:sz w:val="20"/>
+          <w:szCs w:val="20"/>
+        </w:rPr>
+        <w:t xml:space="preserve">are scheduled and checked on the computer </w:t>
+      </w:r>
+    </w:p>
+    <w:p>
+      <w:pPr>
+        <w:spacing w:after="0"/>
+        <w:ind w:left="1440" w:hanging="1440"/>
+        <w:jc w:val="both"/>
+        <w:rPr>
+          <w:rFonts w:ascii="Arial" w:hAnsi="Arial" w:cs="Arial"/>
+          <w:sz w:val="20"/>
+          <w:szCs w:val="20"/>
+        </w:rPr>
+      </w:pPr>
+      <w:r>
+        <w:rPr>
+          <w:rFonts w:ascii="Arial" w:hAnsi="Arial" w:cs="Arial"/>
+          <w:sz w:val="20"/>
+          <w:szCs w:val="20"/>
+        </w:rPr>
+        <w:t>after counting is done.</w:t>
+      </w:r>
+      <w:r>
+        <w:rPr>
+          <w:rFonts w:ascii="Arial" w:hAnsi="Arial" w:cs="Arial"/>
+          <w:sz w:val="20"/>
+          <w:szCs w:val="20"/>
+        </w:rPr>
+        <w:t xml:space="preserve"> I am also trained on </w:t>
+      </w:r>
+    </w:p>
+    <w:p>
+      <w:pPr>
+        <w:spacing w:after="0"/>
+        <w:ind w:left="1440" w:hanging="1440"/>
+        <w:jc w:val="both"/>
+        <w:rPr>
+          <w:rFonts w:ascii="Arial" w:hAnsi="Arial" w:cs="Arial"/>
+          <w:sz w:val="20"/>
+          <w:szCs w:val="20"/>
+        </w:rPr>
+      </w:pPr>
+      <w:r>
+        <w:rPr>
+          <w:rFonts w:ascii="Arial" w:hAnsi="Arial" w:cs="Arial"/>
+          <w:sz w:val="20"/>
+          <w:szCs w:val="20"/>
+        </w:rPr>
+        <w:t xml:space="preserve">other departments that include checkouts, </w:t>
+      </w:r>
+    </w:p>
+    <w:p>
+      <w:pPr>
+        <w:spacing w:after="0"/>
+        <w:ind w:left="1440" w:hanging="1440"/>
+        <w:jc w:val="both"/>
+        <w:rPr>
+          <w:rFonts w:ascii="Arial" w:hAnsi="Arial" w:cs="Arial"/>
+          <w:sz w:val="20"/>
+          <w:szCs w:val="20"/>
+        </w:rPr>
+      </w:pPr>
+      <w:r>
+        <w:rPr>
+          <w:rFonts w:ascii="Arial" w:hAnsi="Arial" w:cs="Arial"/>
+          <w:sz w:val="20"/>
+          <w:szCs w:val="20"/>
+        </w:rPr>
+        <w:t>dotcom and produce.</w:t>
+      </w:r>
+    </w:p>
+    <w:p>
+      <w:pPr>
+        <w:spacing w:after="0"/>
+        <w:ind w:left="1440" w:hanging="1440"/>
+        <w:jc w:val="both"/>
+        <w:rPr>
+          <w:rFonts w:ascii="Arial" w:hAnsi="Arial" w:cs="Arial"/>
+          <w:sz w:val="20"/>
+          <w:szCs w:val="20"/>
+        </w:rPr>
+      </w:pPr>
     </w:p>
     <w:p>
       <w:pPr>
@@ -2216,6 +1289,7 @@
     </w:p>
     <w:p>
       <w:pPr>
+        <w:spacing w:after="0"/>
         <w:ind w:left="1440" w:hanging="1440"/>
         <w:rPr>
           <w:rFonts w:ascii="Arial" w:hAnsi="Arial" w:cs="Arial"/>
@@ -2229,15 +1303,6 @@
           <w:sz w:val="20"/>
           <w:szCs w:val="20"/>
         </w:rPr>
-        <w:t xml:space="preserve">Duties:    </w:t>
-      </w:r>
-      <w:r>
-        <w:rPr>
-          <w:rFonts w:ascii="Arial" w:hAnsi="Arial" w:cs="Arial"/>
-          <w:sz w:val="20"/>
-          <w:szCs w:val="20"/>
-        </w:rPr>
-        <w:tab/>
         <w:t xml:space="preserve">Reception work, </w:t>
       </w:r>
       <w:r>
@@ -2246,7 +1311,25 @@
           <w:sz w:val="20"/>
           <w:szCs w:val="20"/>
         </w:rPr>
-        <w:t>checking the chemical levels in pools, cleaning pools and equipment.</w:t>
+        <w:t>checking the chemical levels</w:t>
+      </w:r>
+    </w:p>
+    <w:p>
+      <w:pPr>
+        <w:ind w:left="1440" w:hanging="1440"/>
+        <w:rPr>
+          <w:rFonts w:ascii="Arial" w:hAnsi="Arial" w:cs="Arial"/>
+          <w:sz w:val="20"/>
+          <w:szCs w:val="20"/>
+        </w:rPr>
+      </w:pPr>
+      <w:r>
+        <w:rPr>
+          <w:rFonts w:ascii="Arial" w:hAnsi="Arial" w:cs="Arial"/>
+          <w:sz w:val="20"/>
+          <w:szCs w:val="20"/>
+        </w:rPr>
+        <w:t>in pools, cleaning pools and equipment.</w:t>
       </w:r>
       <w:r>
         <w:rPr>
@@ -2256,14 +1339,6 @@
         </w:rPr>
         <w:t xml:space="preserve"> </w:t>
       </w:r>
-      <w:r>
-        <w:rPr>
-          <w:rFonts w:ascii="Arial" w:hAnsi="Arial" w:cs="Arial"/>
-          <w:sz w:val="20"/>
-          <w:szCs w:val="20"/>
-        </w:rPr>
-        <w:tab/>
-      </w:r>
     </w:p>
     <w:p>
       <w:pPr>
@@ -2528,39 +1603,6 @@
           <w:szCs w:val="20"/>
         </w:rPr>
         <w:t xml:space="preserve"> team</w:t>
-      </w:r>
-    </w:p>
-    <w:p>
-      <w:pPr>
-        <w:rPr>
-          <w:rFonts w:ascii="Arial" w:hAnsi="Arial" w:cs="Arial"/>
-          <w:sz w:val="20"/>
-          <w:szCs w:val="20"/>
-        </w:rPr>
-      </w:pPr>
-      <w:r>
-        <w:rPr>
-          <w:rFonts w:ascii="Arial" w:hAnsi="Arial" w:cs="Arial"/>
-          <w:sz w:val="20"/>
-          <w:szCs w:val="20"/>
-        </w:rPr>
-        <w:t>When I am not running around the Football pitch or hitting a cricket ball</w:t>
-      </w:r>
-      <w:r>
-        <w:rPr>
-          <w:rFonts w:ascii="Arial" w:hAnsi="Arial" w:cs="Arial"/>
-          <w:sz w:val="20"/>
-          <w:szCs w:val="20"/>
-        </w:rPr>
-        <w:t xml:space="preserve">, </w:t>
-      </w:r>
-      <w:r>
-        <w:rPr>
-          <w:rFonts w:ascii="Arial" w:hAnsi="Arial" w:cs="Arial"/>
-          <w:sz w:val="20"/>
-          <w:szCs w:val="20"/>
-        </w:rPr>
-        <w:t>my other passion is making and playing all types of computer games I am currently in the process of remaking the game I made in college to make it better using the new skills I have gained over my time at university so far.</w:t>
       </w:r>
     </w:p>
     <w:p>
@@ -2709,8 +1751,10 @@
           <w:sz w:val="20"/>
           <w:szCs w:val="20"/>
         </w:rPr>
-        <w:t>Mobile Development</w:t>
-      </w:r>
+        <w:t>Unity 2D and 3D</w:t>
+      </w:r>
+      <w:bookmarkStart w:id="0" w:name="_GoBack"/>
+      <w:bookmarkEnd w:id="0"/>
     </w:p>
     <w:p>
       <w:pPr>
@@ -2733,7 +1777,7 @@
           <w:sz w:val="20"/>
           <w:szCs w:val="20"/>
         </w:rPr>
-        <w:t xml:space="preserve">Communication </w:t>
+        <w:t>Unreal Engine 4</w:t>
       </w:r>
     </w:p>
     <w:p>
@@ -2757,7 +1801,8 @@
           <w:sz w:val="20"/>
           <w:szCs w:val="20"/>
         </w:rPr>
-        <w:t>Teamwork</w:t>
+        <w:lastRenderedPageBreak/>
+        <w:t>3D Studio Max</w:t>
       </w:r>
     </w:p>
     <w:p>
@@ -2781,7 +1826,7 @@
           <w:sz w:val="20"/>
           <w:szCs w:val="20"/>
         </w:rPr>
-        <w:t>Microsoft office</w:t>
+        <w:t>UV mapping</w:t>
       </w:r>
     </w:p>
     <w:p>
@@ -2805,7 +1850,7 @@
           <w:sz w:val="20"/>
           <w:szCs w:val="20"/>
         </w:rPr>
-        <w:t>Unreal Engine 4</w:t>
+        <w:t>Creating textures for 3D models</w:t>
       </w:r>
     </w:p>
     <w:p>
@@ -2829,7 +1874,7 @@
           <w:sz w:val="20"/>
           <w:szCs w:val="20"/>
         </w:rPr>
-        <w:t>3D Studio Max</w:t>
+        <w:t>Level Design</w:t>
       </w:r>
     </w:p>
     <w:p>
@@ -2853,7 +1898,7 @@
           <w:sz w:val="20"/>
           <w:szCs w:val="20"/>
         </w:rPr>
-        <w:t>UV mapping</w:t>
+        <w:t>Unity 2D and 3D</w:t>
       </w:r>
     </w:p>
     <w:p>
@@ -2877,7 +1922,7 @@
           <w:sz w:val="20"/>
           <w:szCs w:val="20"/>
         </w:rPr>
-        <w:t>Creating textures for 3D models</w:t>
+        <w:t>Adobe Photoshop</w:t>
       </w:r>
     </w:p>
     <w:p>
@@ -2901,109 +1946,25 @@
           <w:sz w:val="20"/>
           <w:szCs w:val="20"/>
         </w:rPr>
-        <w:t>Level Design</w:t>
+        <w:t xml:space="preserve">Adobe Illustrator </w:t>
       </w:r>
     </w:p>
     <w:p>
       <w:pPr>
         <w:pStyle w:val="ListParagraph"/>
-        <w:numPr>
-          <w:ilvl w:val="0"/>
-          <w:numId w:val="1"/>
-        </w:numPr>
-        <w:rPr>
-          <w:rFonts w:ascii="Arial" w:hAnsi="Arial" w:cs="Arial"/>
-          <w:b/>
-          <w:sz w:val="20"/>
-          <w:szCs w:val="20"/>
-        </w:rPr>
-      </w:pPr>
-      <w:r>
-        <w:rPr>
-          <w:rFonts w:ascii="Arial" w:hAnsi="Arial" w:cs="Arial"/>
-          <w:b/>
-          <w:sz w:val="20"/>
-          <w:szCs w:val="20"/>
-        </w:rPr>
-        <w:t>Unity 2D and 3D</w:t>
-      </w:r>
-    </w:p>
-    <w:p>
-      <w:pPr>
-        <w:pStyle w:val="ListParagraph"/>
-        <w:numPr>
-          <w:ilvl w:val="0"/>
-          <w:numId w:val="1"/>
-        </w:numPr>
-        <w:rPr>
-          <w:rFonts w:ascii="Arial" w:hAnsi="Arial" w:cs="Arial"/>
-          <w:b/>
-          <w:sz w:val="20"/>
-          <w:szCs w:val="20"/>
-        </w:rPr>
-      </w:pPr>
-      <w:r>
-        <w:rPr>
-          <w:rFonts w:ascii="Arial" w:hAnsi="Arial" w:cs="Arial"/>
-          <w:b/>
-          <w:sz w:val="20"/>
-          <w:szCs w:val="20"/>
-        </w:rPr>
-        <w:t>Adobe Photoshop</w:t>
-      </w:r>
-    </w:p>
-    <w:p>
-      <w:pPr>
-        <w:pStyle w:val="ListParagraph"/>
-        <w:numPr>
-          <w:ilvl w:val="0"/>
-          <w:numId w:val="1"/>
-        </w:numPr>
-        <w:rPr>
-          <w:rFonts w:ascii="Arial" w:hAnsi="Arial" w:cs="Arial"/>
-          <w:b/>
-          <w:sz w:val="20"/>
-          <w:szCs w:val="20"/>
-        </w:rPr>
-      </w:pPr>
-      <w:r>
-        <w:rPr>
-          <w:rFonts w:ascii="Arial" w:hAnsi="Arial" w:cs="Arial"/>
-          <w:b/>
-          <w:sz w:val="20"/>
-          <w:szCs w:val="20"/>
-        </w:rPr>
-        <w:t xml:space="preserve">Adobe Illustrator </w:t>
-      </w:r>
-    </w:p>
-    <w:p>
-      <w:pPr>
-        <w:pStyle w:val="ListParagraph"/>
-        <w:numPr>
-          <w:ilvl w:val="0"/>
-          <w:numId w:val="1"/>
-        </w:numPr>
-        <w:rPr>
-          <w:rFonts w:ascii="Arial" w:hAnsi="Arial" w:cs="Arial"/>
-          <w:b/>
-          <w:sz w:val="20"/>
-          <w:szCs w:val="20"/>
-        </w:rPr>
-      </w:pPr>
-      <w:r>
-        <w:rPr>
-          <w:rFonts w:ascii="Arial" w:hAnsi="Arial" w:cs="Arial"/>
-          <w:b/>
-          <w:sz w:val="20"/>
-          <w:szCs w:val="20"/>
-        </w:rPr>
-        <w:t>Customer Service</w:t>
-      </w:r>
+        <w:rPr>
+          <w:rFonts w:ascii="Arial" w:hAnsi="Arial" w:cs="Arial"/>
+          <w:b/>
+          <w:sz w:val="20"/>
+          <w:szCs w:val="20"/>
+        </w:rPr>
+      </w:pPr>
     </w:p>
     <w:sectPr>
+      <w:type w:val="continuous"/>
       <w:pgSz w:w="11906" w:h="16838"/>
       <w:pgMar w:top="1440" w:right="1440" w:bottom="1440" w:left="1440" w:header="708" w:footer="708" w:gutter="0"/>
-      <w:cols w:space="708"/>
+      <w:cols w:num="2" w:space="708"/>
       <w:docGrid w:linePitch="360"/>
     </w:sectPr>
   </w:body>
@@ -3011,7 +1972,7 @@
 </file>
 
 <file path=word/numbering.xml><?xml version="1.0" encoding="utf-8"?>
-<w:numbering xmlns:wpc="http://schemas.microsoft.com/office/word/2010/wordprocessingCanvas" xmlns:cx="http://schemas.microsoft.com/office/drawing/2014/chartex" xmlns:cx1="http://schemas.microsoft.com/office/drawing/2015/9/8/chartex" xmlns:cx2="http://schemas.microsoft.com/office/drawing/2015/10/21/chartex" xmlns:mc="http://schemas.openxmlformats.org/markup-compatibility/2006" xmlns:o="urn:schemas-microsoft-com:office:office" xmlns:r="http://schemas.openxmlformats.org/officeDocument/2006/relationships" xmlns:m="http://schemas.openxmlformats.org/officeDocument/2006/math" xmlns:v="urn:schemas-microsoft-com:vml" xmlns:wp14="http://schemas.microsoft.com/office/word/2010/wordprocessingDrawing" xmlns:wp="http://schemas.openxmlformats.org/drawingml/2006/wordprocessingDrawing" xmlns:w10="urn:schemas-microsoft-com:office:word" xmlns:w="http://schemas.openxmlformats.org/wordprocessingml/2006/main" xmlns:w14="http://schemas.microsoft.com/office/word/2010/wordml" xmlns:w15="http://schemas.microsoft.com/office/word/2012/wordml" xmlns:w16se="http://schemas.microsoft.com/office/word/2015/wordml/symex" xmlns:wpg="http://schemas.microsoft.com/office/word/2010/wordprocessingGroup" xmlns:wpi="http://schemas.microsoft.com/office/word/2010/wordprocessingInk" xmlns:wne="http://schemas.microsoft.com/office/word/2006/wordml" xmlns:wps="http://schemas.microsoft.com/office/word/2010/wordprocessingShape" mc:Ignorable="w14 w15 w16se wp14">
+<w:numbering xmlns:wpc="http://schemas.microsoft.com/office/word/2010/wordprocessingCanvas" xmlns:cx="http://schemas.microsoft.com/office/drawing/2014/chartex" xmlns:cx1="http://schemas.microsoft.com/office/drawing/2015/9/8/chartex" xmlns:cx2="http://schemas.microsoft.com/office/drawing/2015/10/21/chartex" xmlns:cx3="http://schemas.microsoft.com/office/drawing/2016/5/9/chartex" xmlns:cx4="http://schemas.microsoft.com/office/drawing/2016/5/10/chartex" xmlns:cx5="http://schemas.microsoft.com/office/drawing/2016/5/11/chartex" xmlns:mc="http://schemas.openxmlformats.org/markup-compatibility/2006" xmlns:o="urn:schemas-microsoft-com:office:office" xmlns:r="http://schemas.openxmlformats.org/officeDocument/2006/relationships" xmlns:m="http://schemas.openxmlformats.org/officeDocument/2006/math" xmlns:v="urn:schemas-microsoft-com:vml" xmlns:wp14="http://schemas.microsoft.com/office/word/2010/wordprocessingDrawing" xmlns:wp="http://schemas.openxmlformats.org/drawingml/2006/wordprocessingDrawing" xmlns:w10="urn:schemas-microsoft-com:office:word" xmlns:w="http://schemas.openxmlformats.org/wordprocessingml/2006/main" xmlns:w14="http://schemas.microsoft.com/office/word/2010/wordml" xmlns:w15="http://schemas.microsoft.com/office/word/2012/wordml" xmlns:w16se="http://schemas.microsoft.com/office/word/2015/wordml/symex" xmlns:wpg="http://schemas.microsoft.com/office/word/2010/wordprocessingGroup" xmlns:wpi="http://schemas.microsoft.com/office/word/2010/wordprocessingInk" xmlns:wne="http://schemas.microsoft.com/office/word/2006/wordml" xmlns:wps="http://schemas.microsoft.com/office/word/2010/wordprocessingShape" mc:Ignorable="w14 w15 w16se wp14">
   <w:abstractNum w:abstractNumId="0" w15:restartNumberingAfterBreak="0">
     <w:nsid w:val="04462065"/>
     <w:multiLevelType w:val="hybridMultilevel"/>
@@ -3263,7 +2224,7 @@
       </w:pPr>
     </w:pPrDefault>
   </w:docDefaults>
-  <w:latentStyles w:defLockedState="0" w:defUIPriority="99" w:defSemiHidden="0" w:defUnhideWhenUsed="0" w:defQFormat="0" w:count="372">
+  <w:latentStyles w:defLockedState="0" w:defUIPriority="99" w:defSemiHidden="0" w:defUnhideWhenUsed="0" w:defQFormat="0" w:count="374">
     <w:lsdException w:name="Normal" w:uiPriority="0" w:qFormat="1"/>
     <w:lsdException w:name="heading 1" w:uiPriority="9" w:qFormat="1"/>
     <w:lsdException w:name="heading 2" w:semiHidden="1" w:uiPriority="9" w:unhideWhenUsed="1" w:qFormat="1"/>
@@ -3369,7 +2330,6 @@
     <w:lsdException w:name="HTML Sample" w:semiHidden="1" w:unhideWhenUsed="1"/>
     <w:lsdException w:name="HTML Typewriter" w:semiHidden="1" w:unhideWhenUsed="1"/>
     <w:lsdException w:name="HTML Variable" w:semiHidden="1" w:unhideWhenUsed="1"/>
-    <w:lsdException w:name="Normal Table" w:semiHidden="1" w:unhideWhenUsed="1"/>
     <w:lsdException w:name="annotation subject" w:semiHidden="1" w:unhideWhenUsed="1"/>
     <w:lsdException w:name="No List" w:semiHidden="1" w:unhideWhenUsed="1"/>
     <w:lsdException w:name="Outline List 1" w:semiHidden="1" w:unhideWhenUsed="1"/>
@@ -3415,11 +2375,9 @@
     <w:lsdException w:name="Table Subtle 1" w:semiHidden="1" w:unhideWhenUsed="1"/>
     <w:lsdException w:name="Table Subtle 2" w:semiHidden="1" w:unhideWhenUsed="1"/>
     <w:lsdException w:name="Table Web 1" w:semiHidden="1" w:unhideWhenUsed="1"/>
-    <w:lsdException w:name="Table Web 2" w:semiHidden="1" w:unhideWhenUsed="1"/>
     <w:lsdException w:name="Table Web 3" w:semiHidden="1" w:unhideWhenUsed="1"/>
     <w:lsdException w:name="Balloon Text" w:semiHidden="1" w:unhideWhenUsed="1"/>
     <w:lsdException w:name="Table Grid" w:uiPriority="59"/>
-    <w:lsdException w:name="Table Theme" w:semiHidden="1" w:unhideWhenUsed="1"/>
     <w:lsdException w:name="Placeholder Text" w:semiHidden="1"/>
     <w:lsdException w:name="No Spacing" w:uiPriority="1" w:qFormat="1"/>
     <w:lsdException w:name="Light Shading" w:uiPriority="60"/>
@@ -3627,6 +2585,8 @@
     <w:lsdException w:name="List Table 6 Colorful Accent 6" w:uiPriority="51"/>
     <w:lsdException w:name="List Table 7 Colorful Accent 6" w:uiPriority="52"/>
     <w:lsdException w:name="Mention" w:semiHidden="1" w:unhideWhenUsed="1"/>
+    <w:lsdException w:name="Smart Hyperlink" w:semiHidden="1" w:unhideWhenUsed="1"/>
+    <w:lsdException w:name="Hashtag" w:semiHidden="1" w:unhideWhenUsed="1"/>
   </w:latentStyles>
   <w:style w:type="paragraph" w:default="1" w:styleId="Normal">
     <w:name w:val="Normal"/>

</xml_diff>